<commit_message>
Adding DataStructure and LeetCode problems
</commit_message>
<xml_diff>
--- a/Java/DataStructure/Chapter-03.docx
+++ b/Java/DataStructure/Chapter-03.docx
@@ -176,40 +176,7 @@
           <w:sz w:val="33"/>
           <w:szCs w:val="33"/>
         </w:rPr>
-        <w:t xml:space="preserve">Linked Lists </w:t>
-      </w:r>
-      <w:r>
-        <w:rPr>
-          <w:rFonts w:ascii="LiberationSerif-Bold" w:hAnsi="LiberationSerif-Bold" w:cs="LiberationSerif-Bold"/>
-          <w:b/>
-          <w:bCs/>
-          <w:kern w:val="0"/>
-          <w:sz w:val="33"/>
-          <w:szCs w:val="33"/>
-        </w:rPr>
-        <w:t>Abstract Data Type (</w:t>
-      </w:r>
-      <w:r>
-        <w:rPr>
-          <w:rFonts w:ascii="LiberationSerif-Bold" w:hAnsi="LiberationSerif-Bold" w:cs="LiberationSerif-Bold"/>
-          <w:b/>
-          <w:bCs/>
-          <w:kern w:val="0"/>
-          <w:sz w:val="33"/>
-          <w:szCs w:val="33"/>
-        </w:rPr>
-        <w:t>ADT</w:t>
-      </w:r>
-      <w:r>
-        <w:rPr>
-          <w:rFonts w:ascii="LiberationSerif-Bold" w:hAnsi="LiberationSerif-Bold" w:cs="LiberationSerif-Bold"/>
-          <w:b/>
-          <w:bCs/>
-          <w:kern w:val="0"/>
-          <w:sz w:val="33"/>
-          <w:szCs w:val="33"/>
-        </w:rPr>
-        <w:t>)</w:t>
+        <w:t>Linked Lists Abstract Data Type (ADT)</w:t>
       </w:r>
     </w:p>
     <w:p>
@@ -285,11 +252,9 @@
       <w:r>
         <w:t>Delete List: removes all elements of the list (</w:t>
       </w:r>
-      <w:proofErr w:type="spellStart"/>
-      <w:r>
-        <w:t>disposees</w:t>
-      </w:r>
-      <w:proofErr w:type="spellEnd"/>
+      <w:r>
+        <w:t>disposes</w:t>
+      </w:r>
       <w:r>
         <w:t xml:space="preserve"> the list)</w:t>
       </w:r>
@@ -318,6 +283,9 @@
       </w:pPr>
       <w:r>
         <w:t xml:space="preserve">Find </w:t>
+      </w:r>
+      <w:r>
+        <w:t xml:space="preserve">the </w:t>
       </w:r>
       <w:r>
         <w:rPr>
@@ -393,11 +361,12 @@
       </w:r>
     </w:p>
     <w:p>
-      <w:proofErr w:type="gramStart"/>
       <w:r>
         <w:t>Generally</w:t>
       </w:r>
-      <w:proofErr w:type="gramEnd"/>
+      <w:r>
+        <w:t>,</w:t>
+      </w:r>
       <w:r>
         <w:t xml:space="preserve"> “</w:t>
       </w:r>
@@ -438,7 +407,139 @@
     <w:p/>
     <w:p>
       <w:r>
+        <w:rPr>
+          <w:noProof/>
+        </w:rPr>
         <w:lastRenderedPageBreak/>
+        <mc:AlternateContent>
+          <mc:Choice Requires="wpc">
+            <w:drawing>
+              <wp:anchor distT="0" distB="0" distL="114300" distR="114300" simplePos="0" relativeHeight="251660288" behindDoc="0" locked="0" layoutInCell="1" allowOverlap="1" wp14:anchorId="4EDCE44F" wp14:editId="20E3AFE2">
+                <wp:simplePos x="0" y="0"/>
+                <wp:positionH relativeFrom="column">
+                  <wp:posOffset>-457200</wp:posOffset>
+                </wp:positionH>
+                <wp:positionV relativeFrom="paragraph">
+                  <wp:posOffset>-457200</wp:posOffset>
+                </wp:positionV>
+                <wp:extent cx="5721985" cy="3214370"/>
+                <wp:effectExtent l="0" t="0" r="12065" b="5080"/>
+                <wp:wrapNone/>
+                <wp:docPr id="7" name="Canvas 7"/>
+                <wp:cNvGraphicFramePr>
+                  <a:graphicFrameLocks xmlns:a="http://schemas.openxmlformats.org/drawingml/2006/main" noChangeAspect="1"/>
+                </wp:cNvGraphicFramePr>
+                <a:graphic xmlns:a="http://schemas.openxmlformats.org/drawingml/2006/main">
+                  <a:graphicData uri="http://schemas.microsoft.com/office/word/2010/wordprocessingCanvas">
+                    <wpc:wpc>
+                      <wpc:bg>
+                        <a:noFill/>
+                      </wpc:bg>
+                      <wpc:whole>
+                        <a:ln>
+                          <a:noFill/>
+                        </a:ln>
+                      </wpc:whole>
+                      <pic:pic xmlns:pic="http://schemas.openxmlformats.org/drawingml/2006/picture">
+                        <pic:nvPicPr>
+                          <pic:cNvPr id="6" name="Picture 5"/>
+                          <pic:cNvPicPr>
+                            <a:picLocks noChangeAspect="1" noChangeArrowheads="1"/>
+                          </pic:cNvPicPr>
+                        </pic:nvPicPr>
+                        <pic:blipFill>
+                          <a:blip r:embed="rId7">
+                            <a:extLst>
+                              <a:ext uri="{28A0092B-C50C-407E-A947-70E740481C1C}">
+                                <a14:useLocalDpi xmlns:a14="http://schemas.microsoft.com/office/drawing/2010/main" val="0"/>
+                              </a:ext>
+                            </a:extLst>
+                          </a:blip>
+                          <a:srcRect/>
+                          <a:stretch>
+                            <a:fillRect/>
+                          </a:stretch>
+                        </pic:blipFill>
+                        <pic:spPr bwMode="auto">
+                          <a:xfrm>
+                            <a:off x="0" y="0"/>
+                            <a:ext cx="5729605" cy="3221990"/>
+                          </a:xfrm>
+                          <a:prstGeom prst="rect">
+                            <a:avLst/>
+                          </a:prstGeom>
+                          <a:noFill/>
+                          <a:ln>
+                            <a:noFill/>
+                          </a:ln>
+                          <a:extLst>
+                            <a:ext uri="{909E8E84-426E-40DD-AFC4-6F175D3DCCD1}">
+                              <a14:hiddenFill xmlns:a14="http://schemas.microsoft.com/office/drawing/2010/main">
+                                <a:solidFill>
+                                  <a:srgbClr val="FFFFFF"/>
+                                </a:solidFill>
+                              </a14:hiddenFill>
+                            </a:ext>
+                            <a:ext uri="{91240B29-F687-4F45-9708-019B960494DF}">
+                              <a14:hiddenLine xmlns:a14="http://schemas.microsoft.com/office/drawing/2010/main" w="9525">
+                                <a:solidFill>
+                                  <a:srgbClr val="000000"/>
+                                </a:solidFill>
+                                <a:miter lim="800000"/>
+                                <a:headEnd/>
+                                <a:tailEnd/>
+                              </a14:hiddenLine>
+                            </a:ext>
+                          </a:extLst>
+                        </pic:spPr>
+                      </pic:pic>
+                    </wpc:wpc>
+                  </a:graphicData>
+                </a:graphic>
+                <wp14:sizeRelH relativeFrom="page">
+                  <wp14:pctWidth>0</wp14:pctWidth>
+                </wp14:sizeRelH>
+                <wp14:sizeRelV relativeFrom="page">
+                  <wp14:pctHeight>0</wp14:pctHeight>
+                </wp14:sizeRelV>
+              </wp:anchor>
+            </w:drawing>
+          </mc:Choice>
+          <mc:Fallback>
+            <w:pict>
+              <v:group w14:anchorId="74134EF5" id="Canvas 7" o:spid="_x0000_s1026" editas="canvas" style="position:absolute;margin-left:-36pt;margin-top:-36pt;width:450.55pt;height:253.1pt;z-index:251660288" coordsize="57219,32143" o:gfxdata="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">
+                <v:shapetype id="_x0000_t75" coordsize="21600,21600" o:spt="75" o:preferrelative="t" path="m@4@5l@4@11@9@11@9@5xe" filled="f" stroked="f">
+                  <v:stroke joinstyle="miter"/>
+                  <v:formulas>
+                    <v:f eqn="if lineDrawn pixelLineWidth 0"/>
+                    <v:f eqn="sum @0 1 0"/>
+                    <v:f eqn="sum 0 0 @1"/>
+                    <v:f eqn="prod @2 1 2"/>
+                    <v:f eqn="prod @3 21600 pixelWidth"/>
+                    <v:f eqn="prod @3 21600 pixelHeight"/>
+                    <v:f eqn="sum @0 0 1"/>
+                    <v:f eqn="prod @6 1 2"/>
+                    <v:f eqn="prod @7 21600 pixelWidth"/>
+                    <v:f eqn="sum @8 21600 0"/>
+                    <v:f eqn="prod @7 21600 pixelHeight"/>
+                    <v:f eqn="sum @10 21600 0"/>
+                  </v:formulas>
+                  <v:path o:extrusionok="f" gradientshapeok="t" o:connecttype="rect"/>
+                  <o:lock v:ext="edit" aspectratio="t"/>
+                </v:shapetype>
+                <v:shape id="_x0000_s1027" type="#_x0000_t75" style="position:absolute;width:57219;height:32143;visibility:visible;mso-wrap-style:square">
+                  <v:fill o:detectmouseclick="t"/>
+                  <v:path o:connecttype="none"/>
+                </v:shape>
+                <v:shape id="Picture 5" o:spid="_x0000_s1028" type="#_x0000_t75" style="position:absolute;width:57296;height:32219;visibility:visible;mso-wrap-style:square" o:gfxdata="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">
+                  <v:imagedata r:id="rId8" o:title=""/>
+                </v:shape>
+              </v:group>
+            </w:pict>
+          </mc:Fallback>
+        </mc:AlternateContent>
+      </w:r>
+      <w:r>
         <w:t>Type declaration of Linked List:</w:t>
       </w:r>
     </w:p>
@@ -494,29 +595,7 @@
           <w:sz w:val="20"/>
           <w:szCs w:val="20"/>
         </w:rPr>
-        <w:t xml:space="preserve"> </w:t>
-      </w:r>
-      <w:proofErr w:type="spellStart"/>
-      <w:proofErr w:type="gramStart"/>
-      <w:r>
-        <w:rPr>
-          <w:rFonts w:ascii="Consolas" w:hAnsi="Consolas" w:cs="Courier New"/>
-          <w:color w:val="000000"/>
-          <w:sz w:val="20"/>
-          <w:szCs w:val="20"/>
-        </w:rPr>
-        <w:t>com.skg.linkedList.singlyLinedList</w:t>
-      </w:r>
-      <w:proofErr w:type="spellEnd"/>
-      <w:proofErr w:type="gramEnd"/>
-      <w:r>
-        <w:rPr>
-          <w:rFonts w:ascii="Consolas" w:hAnsi="Consolas" w:cs="Courier New"/>
-          <w:color w:val="000000"/>
-          <w:sz w:val="20"/>
-          <w:szCs w:val="20"/>
-        </w:rPr>
-        <w:t>;</w:t>
+        <w:t xml:space="preserve"> com.skg.linkedList.singlyLinedList;</w:t>
       </w:r>
     </w:p>
     <w:p>
@@ -591,7 +670,6 @@
         </w:rPr>
         <w:t xml:space="preserve"> </w:t>
       </w:r>
-      <w:proofErr w:type="spellStart"/>
       <w:r>
         <w:rPr>
           <w:rFonts w:ascii="Consolas" w:hAnsi="Consolas" w:cs="Courier New"/>
@@ -601,7 +679,6 @@
         </w:rPr>
         <w:t>ListNode</w:t>
       </w:r>
-      <w:proofErr w:type="spellEnd"/>
       <w:r>
         <w:rPr>
           <w:rFonts w:ascii="Consolas" w:hAnsi="Consolas" w:cs="Courier New"/>
@@ -739,7 +816,6 @@
         </w:rPr>
         <w:t xml:space="preserve"> </w:t>
       </w:r>
-      <w:proofErr w:type="spellStart"/>
       <w:r>
         <w:rPr>
           <w:rFonts w:ascii="Consolas" w:hAnsi="Consolas" w:cs="Courier New"/>
@@ -749,7 +825,6 @@
         </w:rPr>
         <w:t>ListNode</w:t>
       </w:r>
-      <w:proofErr w:type="spellEnd"/>
       <w:r>
         <w:rPr>
           <w:rFonts w:ascii="Consolas" w:hAnsi="Consolas" w:cs="Courier New"/>
@@ -832,8 +907,6 @@
         </w:rPr>
         <w:t xml:space="preserve"> </w:t>
       </w:r>
-      <w:proofErr w:type="spellStart"/>
-      <w:proofErr w:type="gramStart"/>
       <w:r>
         <w:rPr>
           <w:rFonts w:ascii="Consolas" w:hAnsi="Consolas" w:cs="Courier New"/>
@@ -843,7 +916,6 @@
         </w:rPr>
         <w:t>ListNode</w:t>
       </w:r>
-      <w:proofErr w:type="spellEnd"/>
       <w:r>
         <w:rPr>
           <w:rFonts w:ascii="Consolas" w:hAnsi="Consolas" w:cs="Courier New"/>
@@ -853,7 +925,6 @@
         </w:rPr>
         <w:t>(</w:t>
       </w:r>
-      <w:proofErr w:type="gramEnd"/>
       <w:r>
         <w:rPr>
           <w:rFonts w:ascii="Consolas" w:hAnsi="Consolas" w:cs="Courier New"/>
@@ -909,7 +980,6 @@
           <w:szCs w:val="20"/>
         </w:rPr>
       </w:pPr>
-      <w:proofErr w:type="spellStart"/>
       <w:r>
         <w:rPr>
           <w:rFonts w:ascii="Consolas" w:hAnsi="Consolas" w:cs="Courier New"/>
@@ -926,17 +996,7 @@
           <w:sz w:val="20"/>
           <w:szCs w:val="20"/>
         </w:rPr>
-        <w:t>.data</w:t>
-      </w:r>
-      <w:proofErr w:type="spellEnd"/>
-      <w:r>
-        <w:rPr>
-          <w:rFonts w:ascii="Consolas" w:hAnsi="Consolas" w:cs="Courier New"/>
-          <w:color w:val="000000"/>
-          <w:sz w:val="20"/>
-          <w:szCs w:val="20"/>
-        </w:rPr>
-        <w:t xml:space="preserve"> = data;</w:t>
+        <w:t>.data = data;</w:t>
       </w:r>
     </w:p>
     <w:p>
@@ -1055,30 +1115,8 @@
           <w:sz w:val="20"/>
           <w:szCs w:val="20"/>
         </w:rPr>
-        <w:t xml:space="preserve"> </w:t>
-      </w:r>
-      <w:proofErr w:type="spellStart"/>
-      <w:proofErr w:type="gramStart"/>
-      <w:r>
-        <w:rPr>
-          <w:rFonts w:ascii="Consolas" w:hAnsi="Consolas" w:cs="Courier New"/>
-          <w:color w:val="000000"/>
-          <w:sz w:val="20"/>
-          <w:szCs w:val="20"/>
-        </w:rPr>
-        <w:t>setData</w:t>
-      </w:r>
-      <w:proofErr w:type="spellEnd"/>
-      <w:r>
-        <w:rPr>
-          <w:rFonts w:ascii="Consolas" w:hAnsi="Consolas" w:cs="Courier New"/>
-          <w:color w:val="000000"/>
-          <w:sz w:val="20"/>
-          <w:szCs w:val="20"/>
-        </w:rPr>
-        <w:t>(</w:t>
-      </w:r>
-      <w:proofErr w:type="gramEnd"/>
+        <w:t xml:space="preserve"> setData(</w:t>
+      </w:r>
       <w:r>
         <w:rPr>
           <w:rFonts w:ascii="Consolas" w:hAnsi="Consolas" w:cs="Courier New"/>
@@ -1134,7 +1172,6 @@
           <w:szCs w:val="20"/>
         </w:rPr>
       </w:pPr>
-      <w:proofErr w:type="spellStart"/>
       <w:r>
         <w:rPr>
           <w:rFonts w:ascii="Consolas" w:hAnsi="Consolas" w:cs="Courier New"/>
@@ -1151,17 +1188,7 @@
           <w:sz w:val="20"/>
           <w:szCs w:val="20"/>
         </w:rPr>
-        <w:t>.data</w:t>
-      </w:r>
-      <w:proofErr w:type="spellEnd"/>
-      <w:r>
-        <w:rPr>
-          <w:rFonts w:ascii="Consolas" w:hAnsi="Consolas" w:cs="Courier New"/>
-          <w:color w:val="000000"/>
-          <w:sz w:val="20"/>
-          <w:szCs w:val="20"/>
-        </w:rPr>
-        <w:t xml:space="preserve"> = data;</w:t>
+        <w:t>.data = data;</w:t>
       </w:r>
     </w:p>
     <w:p>
@@ -1280,38 +1307,7 @@
           <w:sz w:val="20"/>
           <w:szCs w:val="20"/>
         </w:rPr>
-        <w:t xml:space="preserve"> </w:t>
-      </w:r>
-      <w:proofErr w:type="spellStart"/>
-      <w:proofErr w:type="gramStart"/>
-      <w:r>
-        <w:rPr>
-          <w:rFonts w:ascii="Consolas" w:hAnsi="Consolas" w:cs="Courier New"/>
-          <w:color w:val="000000"/>
-          <w:sz w:val="20"/>
-          <w:szCs w:val="20"/>
-        </w:rPr>
-        <w:t>getData</w:t>
-      </w:r>
-      <w:proofErr w:type="spellEnd"/>
-      <w:r>
-        <w:rPr>
-          <w:rFonts w:ascii="Consolas" w:hAnsi="Consolas" w:cs="Courier New"/>
-          <w:color w:val="000000"/>
-          <w:sz w:val="20"/>
-          <w:szCs w:val="20"/>
-        </w:rPr>
-        <w:t>(</w:t>
-      </w:r>
-      <w:proofErr w:type="gramEnd"/>
-      <w:r>
-        <w:rPr>
-          <w:rFonts w:ascii="Consolas" w:hAnsi="Consolas" w:cs="Courier New"/>
-          <w:color w:val="000000"/>
-          <w:sz w:val="20"/>
-          <w:szCs w:val="20"/>
-        </w:rPr>
-        <w:t>) {</w:t>
+        <w:t xml:space="preserve"> getData() {</w:t>
       </w:r>
     </w:p>
     <w:p>
@@ -1368,7 +1364,6 @@
         </w:rPr>
         <w:t xml:space="preserve"> </w:t>
       </w:r>
-      <w:proofErr w:type="spellStart"/>
       <w:r>
         <w:rPr>
           <w:rFonts w:ascii="Consolas" w:hAnsi="Consolas" w:cs="Courier New"/>
@@ -1385,17 +1380,7 @@
           <w:sz w:val="20"/>
           <w:szCs w:val="20"/>
         </w:rPr>
-        <w:t>.data</w:t>
-      </w:r>
-      <w:proofErr w:type="spellEnd"/>
-      <w:r>
-        <w:rPr>
-          <w:rFonts w:ascii="Consolas" w:hAnsi="Consolas" w:cs="Courier New"/>
-          <w:color w:val="000000"/>
-          <w:sz w:val="20"/>
-          <w:szCs w:val="20"/>
-        </w:rPr>
-        <w:t>;</w:t>
+        <w:t>.data;</w:t>
       </w:r>
     </w:p>
     <w:p>
@@ -1514,31 +1499,8 @@
           <w:sz w:val="20"/>
           <w:szCs w:val="20"/>
         </w:rPr>
-        <w:t xml:space="preserve"> </w:t>
-      </w:r>
-      <w:proofErr w:type="spellStart"/>
-      <w:proofErr w:type="gramStart"/>
-      <w:r>
-        <w:rPr>
-          <w:rFonts w:ascii="Consolas" w:hAnsi="Consolas" w:cs="Courier New"/>
-          <w:color w:val="000000"/>
-          <w:sz w:val="20"/>
-          <w:szCs w:val="20"/>
-        </w:rPr>
-        <w:t>setNext</w:t>
-      </w:r>
-      <w:proofErr w:type="spellEnd"/>
-      <w:r>
-        <w:rPr>
-          <w:rFonts w:ascii="Consolas" w:hAnsi="Consolas" w:cs="Courier New"/>
-          <w:color w:val="000000"/>
-          <w:sz w:val="20"/>
-          <w:szCs w:val="20"/>
-        </w:rPr>
-        <w:t>(</w:t>
-      </w:r>
-      <w:proofErr w:type="spellStart"/>
-      <w:proofErr w:type="gramEnd"/>
+        <w:t xml:space="preserve"> setNext(</w:t>
+      </w:r>
       <w:r>
         <w:rPr>
           <w:rFonts w:ascii="Consolas" w:hAnsi="Consolas" w:cs="Courier New"/>
@@ -1548,35 +1510,14 @@
         </w:rPr>
         <w:t>ListNode</w:t>
       </w:r>
-      <w:proofErr w:type="spellEnd"/>
-      <w:r>
-        <w:rPr>
-          <w:rFonts w:ascii="Consolas" w:hAnsi="Consolas" w:cs="Courier New"/>
-          <w:color w:val="000000"/>
-          <w:sz w:val="20"/>
-          <w:szCs w:val="20"/>
-        </w:rPr>
-        <w:t xml:space="preserve"> </w:t>
-      </w:r>
-      <w:proofErr w:type="spellStart"/>
-      <w:r>
-        <w:rPr>
-          <w:rFonts w:ascii="Consolas" w:hAnsi="Consolas" w:cs="Courier New"/>
-          <w:color w:val="000000"/>
-          <w:sz w:val="20"/>
-          <w:szCs w:val="20"/>
-        </w:rPr>
-        <w:t>listNode</w:t>
-      </w:r>
-      <w:proofErr w:type="spellEnd"/>
-      <w:r>
-        <w:rPr>
-          <w:rFonts w:ascii="Consolas" w:hAnsi="Consolas" w:cs="Courier New"/>
-          <w:color w:val="000000"/>
-          <w:sz w:val="20"/>
-          <w:szCs w:val="20"/>
-        </w:rPr>
-        <w:t>) {</w:t>
+      <w:r>
+        <w:rPr>
+          <w:rFonts w:ascii="Consolas" w:hAnsi="Consolas" w:cs="Courier New"/>
+          <w:color w:val="000000"/>
+          <w:sz w:val="20"/>
+          <w:szCs w:val="20"/>
+        </w:rPr>
+        <w:t xml:space="preserve"> listNode) {</w:t>
       </w:r>
     </w:p>
     <w:p>
@@ -1615,8 +1556,6 @@
           <w:szCs w:val="20"/>
         </w:rPr>
       </w:pPr>
-      <w:proofErr w:type="spellStart"/>
-      <w:proofErr w:type="gramStart"/>
       <w:r>
         <w:rPr>
           <w:rFonts w:ascii="Consolas" w:hAnsi="Consolas" w:cs="Courier New"/>
@@ -1644,36 +1583,14 @@
         </w:rPr>
         <w:t>next</w:t>
       </w:r>
-      <w:proofErr w:type="spellEnd"/>
-      <w:proofErr w:type="gramEnd"/>
-      <w:r>
-        <w:rPr>
-          <w:rFonts w:ascii="Consolas" w:hAnsi="Consolas" w:cs="Courier New"/>
-          <w:color w:val="000000"/>
-          <w:sz w:val="20"/>
-          <w:szCs w:val="20"/>
-        </w:rPr>
-        <w:t xml:space="preserve"> = </w:t>
-      </w:r>
-      <w:proofErr w:type="spellStart"/>
-      <w:r>
-        <w:rPr>
-          <w:rFonts w:ascii="Consolas" w:hAnsi="Consolas" w:cs="Courier New"/>
-          <w:color w:val="000000"/>
-          <w:sz w:val="20"/>
-          <w:szCs w:val="20"/>
-        </w:rPr>
-        <w:t>listNode</w:t>
-      </w:r>
-      <w:proofErr w:type="spellEnd"/>
-      <w:r>
-        <w:rPr>
-          <w:rFonts w:ascii="Consolas" w:hAnsi="Consolas" w:cs="Courier New"/>
-          <w:color w:val="000000"/>
-          <w:sz w:val="20"/>
-          <w:szCs w:val="20"/>
-        </w:rPr>
-        <w:t>;</w:t>
+      <w:r>
+        <w:rPr>
+          <w:rFonts w:ascii="Consolas" w:hAnsi="Consolas" w:cs="Courier New"/>
+          <w:color w:val="000000"/>
+          <w:sz w:val="20"/>
+          <w:szCs w:val="20"/>
+        </w:rPr>
+        <w:t xml:space="preserve"> = listNode;</w:t>
       </w:r>
     </w:p>
     <w:p>
@@ -1776,7 +1693,6 @@
         </w:rPr>
         <w:t xml:space="preserve"> </w:t>
       </w:r>
-      <w:proofErr w:type="spellStart"/>
       <w:r>
         <w:rPr>
           <w:rFonts w:ascii="Consolas" w:hAnsi="Consolas" w:cs="Courier New"/>
@@ -1786,46 +1702,14 @@
         </w:rPr>
         <w:t>ListNode</w:t>
       </w:r>
-      <w:proofErr w:type="spellEnd"/>
-      <w:r>
-        <w:rPr>
-          <w:rFonts w:ascii="Consolas" w:hAnsi="Consolas" w:cs="Courier New"/>
-          <w:color w:val="000000"/>
-          <w:sz w:val="20"/>
-          <w:szCs w:val="20"/>
-        </w:rPr>
-        <w:t xml:space="preserve"> </w:t>
-      </w:r>
-      <w:proofErr w:type="spellStart"/>
-      <w:proofErr w:type="gramStart"/>
-      <w:r>
-        <w:rPr>
-          <w:rFonts w:ascii="Consolas" w:hAnsi="Consolas" w:cs="Courier New"/>
-          <w:color w:val="000000"/>
-          <w:sz w:val="20"/>
-          <w:szCs w:val="20"/>
-        </w:rPr>
-        <w:t>getNext</w:t>
-      </w:r>
-      <w:proofErr w:type="spellEnd"/>
-      <w:r>
-        <w:rPr>
-          <w:rFonts w:ascii="Consolas" w:hAnsi="Consolas" w:cs="Courier New"/>
-          <w:color w:val="000000"/>
-          <w:sz w:val="20"/>
-          <w:szCs w:val="20"/>
-        </w:rPr>
-        <w:t>(</w:t>
-      </w:r>
-      <w:proofErr w:type="gramEnd"/>
-      <w:r>
-        <w:rPr>
-          <w:rFonts w:ascii="Consolas" w:hAnsi="Consolas" w:cs="Courier New"/>
-          <w:color w:val="000000"/>
-          <w:sz w:val="20"/>
-          <w:szCs w:val="20"/>
-        </w:rPr>
-        <w:t>) {</w:t>
+      <w:r>
+        <w:rPr>
+          <w:rFonts w:ascii="Consolas" w:hAnsi="Consolas" w:cs="Courier New"/>
+          <w:color w:val="000000"/>
+          <w:sz w:val="20"/>
+          <w:szCs w:val="20"/>
+        </w:rPr>
+        <w:t xml:space="preserve"> getNext() {</w:t>
       </w:r>
     </w:p>
     <w:p>
@@ -1882,8 +1766,6 @@
         </w:rPr>
         <w:t xml:space="preserve"> </w:t>
       </w:r>
-      <w:proofErr w:type="spellStart"/>
-      <w:proofErr w:type="gramStart"/>
       <w:r>
         <w:rPr>
           <w:rFonts w:ascii="Consolas" w:hAnsi="Consolas" w:cs="Courier New"/>
@@ -1911,8 +1793,6 @@
         </w:rPr>
         <w:t>next</w:t>
       </w:r>
-      <w:proofErr w:type="spellEnd"/>
-      <w:proofErr w:type="gramEnd"/>
       <w:r>
         <w:rPr>
           <w:rFonts w:ascii="Consolas" w:hAnsi="Consolas" w:cs="Courier New"/>
@@ -2178,9 +2058,8 @@
           <w:sz w:val="20"/>
           <w:szCs w:val="20"/>
         </w:rPr>
-        <w:t xml:space="preserve">points to the first node of the list. To traverse the </w:t>
-      </w:r>
-      <w:proofErr w:type="gramStart"/>
+        <w:t>points to the first node of the list. To traverse the list we do the</w:t>
+      </w:r>
       <w:r>
         <w:rPr>
           <w:rFonts w:ascii="Courier New" w:hAnsi="Courier New" w:cs="Courier New"/>
@@ -2188,35 +2067,7 @@
           <w:sz w:val="20"/>
           <w:szCs w:val="20"/>
         </w:rPr>
-        <w:t>list</w:t>
-      </w:r>
-      <w:proofErr w:type="gramEnd"/>
-      <w:r>
-        <w:rPr>
-          <w:rFonts w:ascii="Courier New" w:hAnsi="Courier New" w:cs="Courier New"/>
-          <w:color w:val="000000"/>
-          <w:sz w:val="20"/>
-          <w:szCs w:val="20"/>
-        </w:rPr>
-        <w:t xml:space="preserve"> we do the</w:t>
-      </w:r>
-      <w:r>
-        <w:rPr>
-          <w:rFonts w:ascii="Courier New" w:hAnsi="Courier New" w:cs="Courier New"/>
-          <w:color w:val="000000"/>
-          <w:sz w:val="20"/>
-          <w:szCs w:val="20"/>
-        </w:rPr>
-        <w:t xml:space="preserve"> </w:t>
-      </w:r>
-      <w:r>
-        <w:rPr>
-          <w:rFonts w:ascii="Courier New" w:hAnsi="Courier New" w:cs="Courier New"/>
-          <w:color w:val="000000"/>
-          <w:sz w:val="20"/>
-          <w:szCs w:val="20"/>
-        </w:rPr>
-        <w:t>following.</w:t>
+        <w:t xml:space="preserve"> following.</w:t>
       </w:r>
     </w:p>
     <w:p>
@@ -2294,7 +2145,1855 @@
         <w:t>Stop when the next pointer points to NULL.</w:t>
       </w:r>
     </w:p>
-    <w:p/>
+    <w:p>
+      <w:pPr>
+        <w:pStyle w:val="NormalWeb"/>
+        <w:pBdr>
+          <w:top w:val="single" w:sz="6" w:space="2" w:color="888888"/>
+          <w:left w:val="single" w:sz="6" w:space="2" w:color="888888"/>
+          <w:bottom w:val="single" w:sz="6" w:space="2" w:color="888888"/>
+          <w:right w:val="single" w:sz="6" w:space="2" w:color="888888"/>
+        </w:pBdr>
+        <w:shd w:val="clear" w:color="auto" w:fill="EAEAEA"/>
+        <w:tabs>
+          <w:tab w:val="left" w:pos="916"/>
+          <w:tab w:val="left" w:pos="1832"/>
+          <w:tab w:val="left" w:pos="2748"/>
+          <w:tab w:val="left" w:pos="3664"/>
+          <w:tab w:val="left" w:pos="4580"/>
+          <w:tab w:val="left" w:pos="5496"/>
+          <w:tab w:val="left" w:pos="6412"/>
+          <w:tab w:val="left" w:pos="7328"/>
+          <w:tab w:val="left" w:pos="8244"/>
+          <w:tab w:val="left" w:pos="9160"/>
+          <w:tab w:val="left" w:pos="10076"/>
+          <w:tab w:val="left" w:pos="10992"/>
+          <w:tab w:val="left" w:pos="11908"/>
+          <w:tab w:val="left" w:pos="12824"/>
+          <w:tab w:val="left" w:pos="13740"/>
+          <w:tab w:val="left" w:pos="14656"/>
+        </w:tabs>
+        <w:spacing w:before="0" w:beforeAutospacing="0" w:after="0" w:afterAutospacing="0"/>
+        <w:divId w:val="468866174"/>
+        <w:rPr>
+          <w:rFonts w:ascii="Consolas" w:hAnsi="Consolas" w:cs="Courier New"/>
+          <w:sz w:val="18"/>
+          <w:szCs w:val="18"/>
+        </w:rPr>
+      </w:pPr>
+      <w:r>
+        <w:rPr>
+          <w:rFonts w:ascii="Consolas" w:hAnsi="Consolas" w:cs="Courier New"/>
+          <w:color w:val="0000FF"/>
+          <w:sz w:val="18"/>
+          <w:szCs w:val="18"/>
+        </w:rPr>
+        <w:t>public</w:t>
+      </w:r>
+      <w:r>
+        <w:rPr>
+          <w:rFonts w:ascii="Consolas" w:hAnsi="Consolas" w:cs="Courier New"/>
+          <w:color w:val="000000"/>
+          <w:sz w:val="18"/>
+          <w:szCs w:val="18"/>
+        </w:rPr>
+        <w:t xml:space="preserve"> </w:t>
+      </w:r>
+      <w:r>
+        <w:rPr>
+          <w:rFonts w:ascii="Consolas" w:hAnsi="Consolas" w:cs="Courier New"/>
+          <w:color w:val="0000FF"/>
+          <w:sz w:val="18"/>
+          <w:szCs w:val="18"/>
+        </w:rPr>
+        <w:t>class</w:t>
+      </w:r>
+      <w:r>
+        <w:rPr>
+          <w:rFonts w:ascii="Consolas" w:hAnsi="Consolas" w:cs="Courier New"/>
+          <w:color w:val="000000"/>
+          <w:sz w:val="18"/>
+          <w:szCs w:val="18"/>
+        </w:rPr>
+        <w:t xml:space="preserve"> </w:t>
+      </w:r>
+      <w:r>
+        <w:rPr>
+          <w:rFonts w:ascii="Consolas" w:hAnsi="Consolas" w:cs="Courier New"/>
+          <w:color w:val="2B91AF"/>
+          <w:sz w:val="18"/>
+          <w:szCs w:val="18"/>
+        </w:rPr>
+        <w:t>LinkedList</w:t>
+      </w:r>
+      <w:r>
+        <w:rPr>
+          <w:rFonts w:ascii="Consolas" w:hAnsi="Consolas" w:cs="Courier New"/>
+          <w:color w:val="000000"/>
+          <w:sz w:val="18"/>
+          <w:szCs w:val="18"/>
+        </w:rPr>
+        <w:t xml:space="preserve"> {</w:t>
+      </w:r>
+    </w:p>
+    <w:p>
+      <w:pPr>
+        <w:pStyle w:val="NormalWeb"/>
+        <w:pBdr>
+          <w:top w:val="single" w:sz="6" w:space="2" w:color="888888"/>
+          <w:left w:val="single" w:sz="6" w:space="2" w:color="888888"/>
+          <w:bottom w:val="single" w:sz="6" w:space="2" w:color="888888"/>
+          <w:right w:val="single" w:sz="6" w:space="2" w:color="888888"/>
+        </w:pBdr>
+        <w:shd w:val="clear" w:color="auto" w:fill="EAEAEA"/>
+        <w:tabs>
+          <w:tab w:val="left" w:pos="916"/>
+          <w:tab w:val="left" w:pos="1832"/>
+          <w:tab w:val="left" w:pos="2748"/>
+          <w:tab w:val="left" w:pos="3664"/>
+          <w:tab w:val="left" w:pos="4580"/>
+          <w:tab w:val="left" w:pos="5496"/>
+          <w:tab w:val="left" w:pos="6412"/>
+          <w:tab w:val="left" w:pos="7328"/>
+          <w:tab w:val="left" w:pos="8244"/>
+          <w:tab w:val="left" w:pos="9160"/>
+          <w:tab w:val="left" w:pos="10076"/>
+          <w:tab w:val="left" w:pos="10992"/>
+          <w:tab w:val="left" w:pos="11908"/>
+          <w:tab w:val="left" w:pos="12824"/>
+          <w:tab w:val="left" w:pos="13740"/>
+          <w:tab w:val="left" w:pos="14656"/>
+        </w:tabs>
+        <w:spacing w:before="0" w:beforeAutospacing="0" w:after="0" w:afterAutospacing="0"/>
+        <w:divId w:val="468866174"/>
+        <w:rPr>
+          <w:rFonts w:ascii="Consolas" w:hAnsi="Consolas" w:cs="Courier New"/>
+          <w:sz w:val="18"/>
+          <w:szCs w:val="18"/>
+        </w:rPr>
+      </w:pPr>
+      <w:r>
+        <w:rPr>
+          <w:rFonts w:ascii="Consolas" w:hAnsi="Consolas" w:cs="Courier New"/>
+          <w:color w:val="A31515"/>
+          <w:sz w:val="18"/>
+          <w:szCs w:val="18"/>
+        </w:rPr>
+        <w:t>/ /</w:t>
+      </w:r>
+      <w:r>
+        <w:rPr>
+          <w:rFonts w:ascii="Consolas" w:hAnsi="Consolas" w:cs="Courier New"/>
+          <w:color w:val="000000"/>
+          <w:sz w:val="18"/>
+          <w:szCs w:val="18"/>
+        </w:rPr>
+        <w:t xml:space="preserve"> </w:t>
+      </w:r>
+      <w:r>
+        <w:rPr>
+          <w:rFonts w:ascii="Consolas" w:hAnsi="Consolas" w:cs="Courier New"/>
+          <w:color w:val="2B91AF"/>
+          <w:sz w:val="18"/>
+          <w:szCs w:val="18"/>
+        </w:rPr>
+        <w:t>This</w:t>
+      </w:r>
+      <w:r>
+        <w:rPr>
+          <w:rFonts w:ascii="Consolas" w:hAnsi="Consolas" w:cs="Courier New"/>
+          <w:color w:val="000000"/>
+          <w:sz w:val="18"/>
+          <w:szCs w:val="18"/>
+        </w:rPr>
+        <w:t xml:space="preserve"> </w:t>
+      </w:r>
+      <w:r>
+        <w:rPr>
+          <w:rFonts w:ascii="Consolas" w:hAnsi="Consolas" w:cs="Courier New"/>
+          <w:color w:val="0000FF"/>
+          <w:sz w:val="18"/>
+          <w:szCs w:val="18"/>
+        </w:rPr>
+        <w:t>class</w:t>
+      </w:r>
+      <w:r>
+        <w:rPr>
+          <w:rFonts w:ascii="Consolas" w:hAnsi="Consolas" w:cs="Courier New"/>
+          <w:color w:val="000000"/>
+          <w:sz w:val="18"/>
+          <w:szCs w:val="18"/>
+        </w:rPr>
+        <w:t xml:space="preserve"> has a </w:t>
+      </w:r>
+      <w:r>
+        <w:rPr>
+          <w:rFonts w:ascii="Consolas" w:hAnsi="Consolas" w:cs="Courier New"/>
+          <w:color w:val="0000FF"/>
+          <w:sz w:val="18"/>
+          <w:szCs w:val="18"/>
+        </w:rPr>
+        <w:t>default</w:t>
+      </w:r>
+      <w:r>
+        <w:rPr>
+          <w:rFonts w:ascii="Consolas" w:hAnsi="Consolas" w:cs="Courier New"/>
+          <w:color w:val="000000"/>
+          <w:sz w:val="18"/>
+          <w:szCs w:val="18"/>
+        </w:rPr>
+        <w:t xml:space="preserve"> </w:t>
+      </w:r>
+      <w:r>
+        <w:rPr>
+          <w:rFonts w:ascii="Consolas" w:hAnsi="Consolas" w:cs="Courier New"/>
+          <w:color w:val="0000FF"/>
+          <w:sz w:val="18"/>
+          <w:szCs w:val="18"/>
+        </w:rPr>
+        <w:t>constructor</w:t>
+      </w:r>
+      <w:r>
+        <w:rPr>
+          <w:rFonts w:ascii="Consolas" w:hAnsi="Consolas" w:cs="Courier New"/>
+          <w:color w:val="000000"/>
+          <w:sz w:val="18"/>
+          <w:szCs w:val="18"/>
+        </w:rPr>
+        <w:t>.</w:t>
+      </w:r>
+    </w:p>
+    <w:p>
+      <w:pPr>
+        <w:pStyle w:val="NormalWeb"/>
+        <w:pBdr>
+          <w:top w:val="single" w:sz="6" w:space="2" w:color="888888"/>
+          <w:left w:val="single" w:sz="6" w:space="2" w:color="888888"/>
+          <w:bottom w:val="single" w:sz="6" w:space="2" w:color="888888"/>
+          <w:right w:val="single" w:sz="6" w:space="2" w:color="888888"/>
+        </w:pBdr>
+        <w:shd w:val="clear" w:color="auto" w:fill="EAEAEA"/>
+        <w:tabs>
+          <w:tab w:val="left" w:pos="916"/>
+          <w:tab w:val="left" w:pos="1832"/>
+          <w:tab w:val="left" w:pos="2748"/>
+          <w:tab w:val="left" w:pos="3664"/>
+          <w:tab w:val="left" w:pos="4580"/>
+          <w:tab w:val="left" w:pos="5496"/>
+          <w:tab w:val="left" w:pos="6412"/>
+          <w:tab w:val="left" w:pos="7328"/>
+          <w:tab w:val="left" w:pos="8244"/>
+          <w:tab w:val="left" w:pos="9160"/>
+          <w:tab w:val="left" w:pos="10076"/>
+          <w:tab w:val="left" w:pos="10992"/>
+          <w:tab w:val="left" w:pos="11908"/>
+          <w:tab w:val="left" w:pos="12824"/>
+          <w:tab w:val="left" w:pos="13740"/>
+          <w:tab w:val="left" w:pos="14656"/>
+        </w:tabs>
+        <w:spacing w:before="0" w:beforeAutospacing="0" w:after="0" w:afterAutospacing="0"/>
+        <w:divId w:val="468866174"/>
+        <w:rPr>
+          <w:rFonts w:ascii="Consolas" w:hAnsi="Consolas" w:cs="Courier New"/>
+          <w:sz w:val="18"/>
+          <w:szCs w:val="18"/>
+        </w:rPr>
+      </w:pPr>
+      <w:r>
+        <w:rPr>
+          <w:rFonts w:ascii="Consolas" w:hAnsi="Consolas" w:cs="Courier New"/>
+          <w:color w:val="0000FF"/>
+          <w:sz w:val="18"/>
+          <w:szCs w:val="18"/>
+        </w:rPr>
+        <w:t>public</w:t>
+      </w:r>
+      <w:r>
+        <w:rPr>
+          <w:rFonts w:ascii="Consolas" w:hAnsi="Consolas" w:cs="Courier New"/>
+          <w:color w:val="000000"/>
+          <w:sz w:val="18"/>
+          <w:szCs w:val="18"/>
+        </w:rPr>
+        <w:t xml:space="preserve"> </w:t>
+      </w:r>
+      <w:r>
+        <w:rPr>
+          <w:rFonts w:ascii="Consolas" w:hAnsi="Consolas" w:cs="Courier New"/>
+          <w:color w:val="2B91AF"/>
+          <w:sz w:val="18"/>
+          <w:szCs w:val="18"/>
+        </w:rPr>
+        <w:t>LinkedList</w:t>
+      </w:r>
+      <w:r>
+        <w:rPr>
+          <w:rFonts w:ascii="Consolas" w:hAnsi="Consolas" w:cs="Courier New"/>
+          <w:color w:val="000000"/>
+          <w:sz w:val="18"/>
+          <w:szCs w:val="18"/>
+        </w:rPr>
+        <w:t>() {</w:t>
+      </w:r>
+    </w:p>
+    <w:p>
+      <w:pPr>
+        <w:pStyle w:val="NormalWeb"/>
+        <w:pBdr>
+          <w:top w:val="single" w:sz="6" w:space="2" w:color="888888"/>
+          <w:left w:val="single" w:sz="6" w:space="2" w:color="888888"/>
+          <w:bottom w:val="single" w:sz="6" w:space="2" w:color="888888"/>
+          <w:right w:val="single" w:sz="6" w:space="2" w:color="888888"/>
+        </w:pBdr>
+        <w:shd w:val="clear" w:color="auto" w:fill="EAEAEA"/>
+        <w:tabs>
+          <w:tab w:val="left" w:pos="916"/>
+          <w:tab w:val="left" w:pos="1832"/>
+          <w:tab w:val="left" w:pos="2748"/>
+          <w:tab w:val="left" w:pos="3664"/>
+          <w:tab w:val="left" w:pos="4580"/>
+          <w:tab w:val="left" w:pos="5496"/>
+          <w:tab w:val="left" w:pos="6412"/>
+          <w:tab w:val="left" w:pos="7328"/>
+          <w:tab w:val="left" w:pos="8244"/>
+          <w:tab w:val="left" w:pos="9160"/>
+          <w:tab w:val="left" w:pos="10076"/>
+          <w:tab w:val="left" w:pos="10992"/>
+          <w:tab w:val="left" w:pos="11908"/>
+          <w:tab w:val="left" w:pos="12824"/>
+          <w:tab w:val="left" w:pos="13740"/>
+          <w:tab w:val="left" w:pos="14656"/>
+        </w:tabs>
+        <w:spacing w:before="0" w:beforeAutospacing="0" w:after="0" w:afterAutospacing="0"/>
+        <w:divId w:val="468866174"/>
+        <w:rPr>
+          <w:rFonts w:ascii="Consolas" w:hAnsi="Consolas" w:cs="Courier New"/>
+          <w:color w:val="000000"/>
+          <w:sz w:val="18"/>
+          <w:szCs w:val="18"/>
+        </w:rPr>
+      </w:pPr>
+      <w:r>
+        <w:rPr>
+          <w:rFonts w:ascii="Consolas" w:hAnsi="Consolas" w:cs="Courier New"/>
+          <w:color w:val="000000"/>
+          <w:sz w:val="18"/>
+          <w:szCs w:val="18"/>
+        </w:rPr>
+        <w:t>length O;</w:t>
+      </w:r>
+    </w:p>
+    <w:p>
+      <w:pPr>
+        <w:pStyle w:val="NormalWeb"/>
+        <w:pBdr>
+          <w:top w:val="single" w:sz="6" w:space="2" w:color="888888"/>
+          <w:left w:val="single" w:sz="6" w:space="2" w:color="888888"/>
+          <w:bottom w:val="single" w:sz="6" w:space="2" w:color="888888"/>
+          <w:right w:val="single" w:sz="6" w:space="2" w:color="888888"/>
+        </w:pBdr>
+        <w:shd w:val="clear" w:color="auto" w:fill="EAEAEA"/>
+        <w:tabs>
+          <w:tab w:val="left" w:pos="916"/>
+          <w:tab w:val="left" w:pos="1832"/>
+          <w:tab w:val="left" w:pos="2748"/>
+          <w:tab w:val="left" w:pos="3664"/>
+          <w:tab w:val="left" w:pos="4580"/>
+          <w:tab w:val="left" w:pos="5496"/>
+          <w:tab w:val="left" w:pos="6412"/>
+          <w:tab w:val="left" w:pos="7328"/>
+          <w:tab w:val="left" w:pos="8244"/>
+          <w:tab w:val="left" w:pos="9160"/>
+          <w:tab w:val="left" w:pos="10076"/>
+          <w:tab w:val="left" w:pos="10992"/>
+          <w:tab w:val="left" w:pos="11908"/>
+          <w:tab w:val="left" w:pos="12824"/>
+          <w:tab w:val="left" w:pos="13740"/>
+          <w:tab w:val="left" w:pos="14656"/>
+        </w:tabs>
+        <w:spacing w:before="0" w:beforeAutospacing="0" w:after="0" w:afterAutospacing="0"/>
+        <w:divId w:val="468866174"/>
+        <w:rPr>
+          <w:rFonts w:ascii="Consolas" w:hAnsi="Consolas" w:cs="Courier New"/>
+          <w:sz w:val="18"/>
+          <w:szCs w:val="18"/>
+        </w:rPr>
+      </w:pPr>
+      <w:r>
+        <w:rPr>
+          <w:rFonts w:ascii="Consolas" w:hAnsi="Consolas" w:cs="Courier New"/>
+          <w:color w:val="000000"/>
+          <w:sz w:val="18"/>
+          <w:szCs w:val="18"/>
+        </w:rPr>
+        <w:t>}</w:t>
+      </w:r>
+    </w:p>
+    <w:p>
+      <w:pPr>
+        <w:pStyle w:val="NormalWeb"/>
+        <w:pBdr>
+          <w:top w:val="single" w:sz="6" w:space="2" w:color="888888"/>
+          <w:left w:val="single" w:sz="6" w:space="2" w:color="888888"/>
+          <w:bottom w:val="single" w:sz="6" w:space="2" w:color="888888"/>
+          <w:right w:val="single" w:sz="6" w:space="2" w:color="888888"/>
+        </w:pBdr>
+        <w:shd w:val="clear" w:color="auto" w:fill="EAEAEA"/>
+        <w:tabs>
+          <w:tab w:val="left" w:pos="916"/>
+          <w:tab w:val="left" w:pos="1832"/>
+          <w:tab w:val="left" w:pos="2748"/>
+          <w:tab w:val="left" w:pos="3664"/>
+          <w:tab w:val="left" w:pos="4580"/>
+          <w:tab w:val="left" w:pos="5496"/>
+          <w:tab w:val="left" w:pos="6412"/>
+          <w:tab w:val="left" w:pos="7328"/>
+          <w:tab w:val="left" w:pos="8244"/>
+          <w:tab w:val="left" w:pos="9160"/>
+          <w:tab w:val="left" w:pos="10076"/>
+          <w:tab w:val="left" w:pos="10992"/>
+          <w:tab w:val="left" w:pos="11908"/>
+          <w:tab w:val="left" w:pos="12824"/>
+          <w:tab w:val="left" w:pos="13740"/>
+          <w:tab w:val="left" w:pos="14656"/>
+        </w:tabs>
+        <w:spacing w:before="0" w:beforeAutospacing="0" w:after="0" w:afterAutospacing="0"/>
+        <w:divId w:val="468866174"/>
+        <w:rPr>
+          <w:rFonts w:ascii="Consolas" w:hAnsi="Consolas" w:cs="Courier New"/>
+          <w:sz w:val="18"/>
+          <w:szCs w:val="18"/>
+        </w:rPr>
+      </w:pPr>
+      <w:r>
+        <w:rPr>
+          <w:rFonts w:ascii="Consolas" w:hAnsi="Consolas" w:cs="Courier New"/>
+          <w:color w:val="A31515"/>
+          <w:sz w:val="18"/>
+          <w:szCs w:val="18"/>
+        </w:rPr>
+        <w:t>/ /</w:t>
+      </w:r>
+      <w:r>
+        <w:rPr>
+          <w:rFonts w:ascii="Consolas" w:hAnsi="Consolas" w:cs="Courier New"/>
+          <w:color w:val="000000"/>
+          <w:sz w:val="18"/>
+          <w:szCs w:val="18"/>
+        </w:rPr>
+        <w:t xml:space="preserve"> </w:t>
+      </w:r>
+      <w:r>
+        <w:rPr>
+          <w:rFonts w:ascii="Consolas" w:hAnsi="Consolas" w:cs="Courier New"/>
+          <w:color w:val="2B91AF"/>
+          <w:sz w:val="18"/>
+          <w:szCs w:val="18"/>
+        </w:rPr>
+        <w:t>This</w:t>
+      </w:r>
+      <w:r>
+        <w:rPr>
+          <w:rFonts w:ascii="Consolas" w:hAnsi="Consolas" w:cs="Courier New"/>
+          <w:color w:val="000000"/>
+          <w:sz w:val="18"/>
+          <w:szCs w:val="18"/>
+        </w:rPr>
+        <w:t xml:space="preserve"> </w:t>
+      </w:r>
+      <w:r>
+        <w:rPr>
+          <w:rFonts w:ascii="Consolas" w:hAnsi="Consolas" w:cs="Courier New"/>
+          <w:color w:val="0000FF"/>
+          <w:sz w:val="18"/>
+          <w:szCs w:val="18"/>
+        </w:rPr>
+        <w:t>is</w:t>
+      </w:r>
+      <w:r>
+        <w:rPr>
+          <w:rFonts w:ascii="Consolas" w:hAnsi="Consolas" w:cs="Courier New"/>
+          <w:color w:val="000000"/>
+          <w:sz w:val="18"/>
+          <w:szCs w:val="18"/>
+        </w:rPr>
+        <w:t xml:space="preserve"> the only field </w:t>
+      </w:r>
+      <w:r>
+        <w:rPr>
+          <w:rFonts w:ascii="Consolas" w:hAnsi="Consolas" w:cs="Courier New"/>
+          <w:color w:val="0000FF"/>
+          <w:sz w:val="18"/>
+          <w:szCs w:val="18"/>
+        </w:rPr>
+        <w:t>of</w:t>
+      </w:r>
+      <w:r>
+        <w:rPr>
+          <w:rFonts w:ascii="Consolas" w:hAnsi="Consolas" w:cs="Courier New"/>
+          <w:color w:val="000000"/>
+          <w:sz w:val="18"/>
+          <w:szCs w:val="18"/>
+        </w:rPr>
+        <w:t xml:space="preserve"> the </w:t>
+      </w:r>
+      <w:r>
+        <w:rPr>
+          <w:rFonts w:ascii="Consolas" w:hAnsi="Consolas" w:cs="Courier New"/>
+          <w:color w:val="0000FF"/>
+          <w:sz w:val="18"/>
+          <w:szCs w:val="18"/>
+        </w:rPr>
+        <w:t>class</w:t>
+      </w:r>
+      <w:r>
+        <w:rPr>
+          <w:rFonts w:ascii="Consolas" w:hAnsi="Consolas" w:cs="Courier New"/>
+          <w:color w:val="000000"/>
+          <w:sz w:val="18"/>
+          <w:szCs w:val="18"/>
+        </w:rPr>
+        <w:t xml:space="preserve">. </w:t>
+      </w:r>
+      <w:r>
+        <w:rPr>
+          <w:rFonts w:ascii="Consolas" w:hAnsi="Consolas" w:cs="Courier New"/>
+          <w:color w:val="2B91AF"/>
+          <w:sz w:val="18"/>
+          <w:szCs w:val="18"/>
+        </w:rPr>
+        <w:t>It</w:t>
+      </w:r>
+      <w:r>
+        <w:rPr>
+          <w:rFonts w:ascii="Consolas" w:hAnsi="Consolas" w:cs="Courier New"/>
+          <w:color w:val="000000"/>
+          <w:sz w:val="18"/>
+          <w:szCs w:val="18"/>
+        </w:rPr>
+        <w:t xml:space="preserve"> holds the head </w:t>
+      </w:r>
+      <w:r>
+        <w:rPr>
+          <w:rFonts w:ascii="Consolas" w:hAnsi="Consolas" w:cs="Courier New"/>
+          <w:color w:val="0000FF"/>
+          <w:sz w:val="18"/>
+          <w:szCs w:val="18"/>
+        </w:rPr>
+        <w:t>of</w:t>
+      </w:r>
+      <w:r>
+        <w:rPr>
+          <w:rFonts w:ascii="Consolas" w:hAnsi="Consolas" w:cs="Courier New"/>
+          <w:color w:val="000000"/>
+          <w:sz w:val="18"/>
+          <w:szCs w:val="18"/>
+        </w:rPr>
+        <w:t xml:space="preserve"> the list</w:t>
+      </w:r>
+    </w:p>
+    <w:p>
+      <w:pPr>
+        <w:pStyle w:val="NormalWeb"/>
+        <w:pBdr>
+          <w:top w:val="single" w:sz="6" w:space="2" w:color="888888"/>
+          <w:left w:val="single" w:sz="6" w:space="2" w:color="888888"/>
+          <w:bottom w:val="single" w:sz="6" w:space="2" w:color="888888"/>
+          <w:right w:val="single" w:sz="6" w:space="2" w:color="888888"/>
+        </w:pBdr>
+        <w:shd w:val="clear" w:color="auto" w:fill="EAEAEA"/>
+        <w:tabs>
+          <w:tab w:val="left" w:pos="916"/>
+          <w:tab w:val="left" w:pos="1832"/>
+          <w:tab w:val="left" w:pos="2748"/>
+          <w:tab w:val="left" w:pos="3664"/>
+          <w:tab w:val="left" w:pos="4580"/>
+          <w:tab w:val="left" w:pos="5496"/>
+          <w:tab w:val="left" w:pos="6412"/>
+          <w:tab w:val="left" w:pos="7328"/>
+          <w:tab w:val="left" w:pos="8244"/>
+          <w:tab w:val="left" w:pos="9160"/>
+          <w:tab w:val="left" w:pos="10076"/>
+          <w:tab w:val="left" w:pos="10992"/>
+          <w:tab w:val="left" w:pos="11908"/>
+          <w:tab w:val="left" w:pos="12824"/>
+          <w:tab w:val="left" w:pos="13740"/>
+          <w:tab w:val="left" w:pos="14656"/>
+        </w:tabs>
+        <w:spacing w:before="0" w:beforeAutospacing="0" w:after="0" w:afterAutospacing="0"/>
+        <w:divId w:val="468866174"/>
+        <w:rPr>
+          <w:rFonts w:ascii="Consolas" w:hAnsi="Consolas" w:cs="Courier New"/>
+          <w:sz w:val="18"/>
+          <w:szCs w:val="18"/>
+        </w:rPr>
+      </w:pPr>
+      <w:r>
+        <w:rPr>
+          <w:rFonts w:ascii="Consolas" w:hAnsi="Consolas" w:cs="Courier New"/>
+          <w:color w:val="2B91AF"/>
+          <w:sz w:val="18"/>
+          <w:szCs w:val="18"/>
+        </w:rPr>
+        <w:t>ListNode</w:t>
+      </w:r>
+      <w:r>
+        <w:rPr>
+          <w:rFonts w:ascii="Consolas" w:hAnsi="Consolas" w:cs="Courier New"/>
+          <w:color w:val="000000"/>
+          <w:sz w:val="18"/>
+          <w:szCs w:val="18"/>
+        </w:rPr>
+        <w:t xml:space="preserve"> head;</w:t>
+      </w:r>
+    </w:p>
+    <w:p>
+      <w:pPr>
+        <w:pStyle w:val="NormalWeb"/>
+        <w:pBdr>
+          <w:top w:val="single" w:sz="6" w:space="2" w:color="888888"/>
+          <w:left w:val="single" w:sz="6" w:space="2" w:color="888888"/>
+          <w:bottom w:val="single" w:sz="6" w:space="2" w:color="888888"/>
+          <w:right w:val="single" w:sz="6" w:space="2" w:color="888888"/>
+        </w:pBdr>
+        <w:shd w:val="clear" w:color="auto" w:fill="EAEAEA"/>
+        <w:tabs>
+          <w:tab w:val="left" w:pos="916"/>
+          <w:tab w:val="left" w:pos="1832"/>
+          <w:tab w:val="left" w:pos="2748"/>
+          <w:tab w:val="left" w:pos="3664"/>
+          <w:tab w:val="left" w:pos="4580"/>
+          <w:tab w:val="left" w:pos="5496"/>
+          <w:tab w:val="left" w:pos="6412"/>
+          <w:tab w:val="left" w:pos="7328"/>
+          <w:tab w:val="left" w:pos="8244"/>
+          <w:tab w:val="left" w:pos="9160"/>
+          <w:tab w:val="left" w:pos="10076"/>
+          <w:tab w:val="left" w:pos="10992"/>
+          <w:tab w:val="left" w:pos="11908"/>
+          <w:tab w:val="left" w:pos="12824"/>
+          <w:tab w:val="left" w:pos="13740"/>
+          <w:tab w:val="left" w:pos="14656"/>
+        </w:tabs>
+        <w:spacing w:before="0" w:beforeAutospacing="0" w:after="0" w:afterAutospacing="0"/>
+        <w:divId w:val="468866174"/>
+        <w:rPr>
+          <w:rFonts w:ascii="Consolas" w:hAnsi="Consolas" w:cs="Courier New"/>
+          <w:sz w:val="18"/>
+          <w:szCs w:val="18"/>
+        </w:rPr>
+      </w:pPr>
+      <w:r>
+        <w:rPr>
+          <w:rFonts w:ascii="Consolas" w:hAnsi="Consolas" w:cs="Courier New"/>
+          <w:color w:val="A31515"/>
+          <w:sz w:val="18"/>
+          <w:szCs w:val="18"/>
+        </w:rPr>
+        <w:t>/ /</w:t>
+      </w:r>
+      <w:r>
+        <w:rPr>
+          <w:rFonts w:ascii="Consolas" w:hAnsi="Consolas" w:cs="Courier New"/>
+          <w:color w:val="000000"/>
+          <w:sz w:val="18"/>
+          <w:szCs w:val="18"/>
+        </w:rPr>
+        <w:t xml:space="preserve"> </w:t>
+      </w:r>
+      <w:r>
+        <w:rPr>
+          <w:rFonts w:ascii="Consolas" w:hAnsi="Consolas" w:cs="Courier New"/>
+          <w:color w:val="2B91AF"/>
+          <w:sz w:val="18"/>
+          <w:szCs w:val="18"/>
+        </w:rPr>
+        <w:t>Length</w:t>
+      </w:r>
+      <w:r>
+        <w:rPr>
+          <w:rFonts w:ascii="Consolas" w:hAnsi="Consolas" w:cs="Courier New"/>
+          <w:color w:val="000000"/>
+          <w:sz w:val="18"/>
+          <w:szCs w:val="18"/>
+        </w:rPr>
+        <w:t xml:space="preserve"> </w:t>
+      </w:r>
+      <w:r>
+        <w:rPr>
+          <w:rFonts w:ascii="Consolas" w:hAnsi="Consolas" w:cs="Courier New"/>
+          <w:color w:val="0000FF"/>
+          <w:sz w:val="18"/>
+          <w:szCs w:val="18"/>
+        </w:rPr>
+        <w:t>of</w:t>
+      </w:r>
+      <w:r>
+        <w:rPr>
+          <w:rFonts w:ascii="Consolas" w:hAnsi="Consolas" w:cs="Courier New"/>
+          <w:color w:val="000000"/>
+          <w:sz w:val="18"/>
+          <w:szCs w:val="18"/>
+        </w:rPr>
+        <w:t xml:space="preserve"> the linked list</w:t>
+      </w:r>
+    </w:p>
+    <w:p>
+      <w:pPr>
+        <w:pStyle w:val="NormalWeb"/>
+        <w:pBdr>
+          <w:top w:val="single" w:sz="6" w:space="2" w:color="888888"/>
+          <w:left w:val="single" w:sz="6" w:space="2" w:color="888888"/>
+          <w:bottom w:val="single" w:sz="6" w:space="2" w:color="888888"/>
+          <w:right w:val="single" w:sz="6" w:space="2" w:color="888888"/>
+        </w:pBdr>
+        <w:shd w:val="clear" w:color="auto" w:fill="EAEAEA"/>
+        <w:tabs>
+          <w:tab w:val="left" w:pos="916"/>
+          <w:tab w:val="left" w:pos="1832"/>
+          <w:tab w:val="left" w:pos="2748"/>
+          <w:tab w:val="left" w:pos="3664"/>
+          <w:tab w:val="left" w:pos="4580"/>
+          <w:tab w:val="left" w:pos="5496"/>
+          <w:tab w:val="left" w:pos="6412"/>
+          <w:tab w:val="left" w:pos="7328"/>
+          <w:tab w:val="left" w:pos="8244"/>
+          <w:tab w:val="left" w:pos="9160"/>
+          <w:tab w:val="left" w:pos="10076"/>
+          <w:tab w:val="left" w:pos="10992"/>
+          <w:tab w:val="left" w:pos="11908"/>
+          <w:tab w:val="left" w:pos="12824"/>
+          <w:tab w:val="left" w:pos="13740"/>
+          <w:tab w:val="left" w:pos="14656"/>
+        </w:tabs>
+        <w:spacing w:before="0" w:beforeAutospacing="0" w:after="0" w:afterAutospacing="0"/>
+        <w:divId w:val="468866174"/>
+        <w:rPr>
+          <w:rFonts w:ascii="Consolas" w:hAnsi="Consolas" w:cs="Courier New"/>
+          <w:sz w:val="18"/>
+          <w:szCs w:val="18"/>
+        </w:rPr>
+      </w:pPr>
+      <w:r>
+        <w:rPr>
+          <w:rFonts w:ascii="Consolas" w:hAnsi="Consolas" w:cs="Courier New"/>
+          <w:color w:val="0000FF"/>
+          <w:sz w:val="18"/>
+          <w:szCs w:val="18"/>
+        </w:rPr>
+        <w:t>private</w:t>
+      </w:r>
+      <w:r>
+        <w:rPr>
+          <w:rFonts w:ascii="Consolas" w:hAnsi="Consolas" w:cs="Courier New"/>
+          <w:color w:val="000000"/>
+          <w:sz w:val="18"/>
+          <w:szCs w:val="18"/>
+        </w:rPr>
+        <w:t xml:space="preserve"> </w:t>
+      </w:r>
+      <w:r>
+        <w:rPr>
+          <w:rFonts w:ascii="Consolas" w:hAnsi="Consolas" w:cs="Courier New"/>
+          <w:color w:val="0000FF"/>
+          <w:sz w:val="18"/>
+          <w:szCs w:val="18"/>
+        </w:rPr>
+        <w:t>int</w:t>
+      </w:r>
+      <w:r>
+        <w:rPr>
+          <w:rFonts w:ascii="Consolas" w:hAnsi="Consolas" w:cs="Courier New"/>
+          <w:color w:val="000000"/>
+          <w:sz w:val="18"/>
+          <w:szCs w:val="18"/>
+        </w:rPr>
+        <w:t xml:space="preserve"> length O;</w:t>
+      </w:r>
+    </w:p>
+    <w:p>
+      <w:pPr>
+        <w:pStyle w:val="NormalWeb"/>
+        <w:pBdr>
+          <w:top w:val="single" w:sz="6" w:space="2" w:color="888888"/>
+          <w:left w:val="single" w:sz="6" w:space="2" w:color="888888"/>
+          <w:bottom w:val="single" w:sz="6" w:space="2" w:color="888888"/>
+          <w:right w:val="single" w:sz="6" w:space="2" w:color="888888"/>
+        </w:pBdr>
+        <w:shd w:val="clear" w:color="auto" w:fill="EAEAEA"/>
+        <w:tabs>
+          <w:tab w:val="left" w:pos="916"/>
+          <w:tab w:val="left" w:pos="1832"/>
+          <w:tab w:val="left" w:pos="2748"/>
+          <w:tab w:val="left" w:pos="3664"/>
+          <w:tab w:val="left" w:pos="4580"/>
+          <w:tab w:val="left" w:pos="5496"/>
+          <w:tab w:val="left" w:pos="6412"/>
+          <w:tab w:val="left" w:pos="7328"/>
+          <w:tab w:val="left" w:pos="8244"/>
+          <w:tab w:val="left" w:pos="9160"/>
+          <w:tab w:val="left" w:pos="10076"/>
+          <w:tab w:val="left" w:pos="10992"/>
+          <w:tab w:val="left" w:pos="11908"/>
+          <w:tab w:val="left" w:pos="12824"/>
+          <w:tab w:val="left" w:pos="13740"/>
+          <w:tab w:val="left" w:pos="14656"/>
+        </w:tabs>
+        <w:spacing w:before="0" w:beforeAutospacing="0" w:after="0" w:afterAutospacing="0"/>
+        <w:divId w:val="468866174"/>
+        <w:rPr>
+          <w:rFonts w:ascii="Consolas" w:hAnsi="Consolas" w:cs="Courier New"/>
+          <w:sz w:val="18"/>
+          <w:szCs w:val="18"/>
+        </w:rPr>
+      </w:pPr>
+      <w:r>
+        <w:rPr>
+          <w:rFonts w:ascii="Consolas" w:hAnsi="Consolas" w:cs="Courier New"/>
+          <w:color w:val="A31515"/>
+          <w:sz w:val="18"/>
+          <w:szCs w:val="18"/>
+        </w:rPr>
+        <w:t>/ /</w:t>
+      </w:r>
+      <w:r>
+        <w:rPr>
+          <w:rFonts w:ascii="Consolas" w:hAnsi="Consolas" w:cs="Courier New"/>
+          <w:color w:val="000000"/>
+          <w:sz w:val="18"/>
+          <w:szCs w:val="18"/>
+        </w:rPr>
+        <w:t xml:space="preserve"> </w:t>
+      </w:r>
+      <w:r>
+        <w:rPr>
+          <w:rFonts w:ascii="Consolas" w:hAnsi="Consolas" w:cs="Courier New"/>
+          <w:color w:val="2B91AF"/>
+          <w:sz w:val="18"/>
+          <w:szCs w:val="18"/>
+        </w:rPr>
+        <w:t>Return</w:t>
+      </w:r>
+      <w:r>
+        <w:rPr>
+          <w:rFonts w:ascii="Consolas" w:hAnsi="Consolas" w:cs="Courier New"/>
+          <w:color w:val="000000"/>
+          <w:sz w:val="18"/>
+          <w:szCs w:val="18"/>
+        </w:rPr>
+        <w:t xml:space="preserve"> the first node </w:t>
+      </w:r>
+      <w:r>
+        <w:rPr>
+          <w:rFonts w:ascii="Consolas" w:hAnsi="Consolas" w:cs="Courier New"/>
+          <w:color w:val="0000FF"/>
+          <w:sz w:val="18"/>
+          <w:szCs w:val="18"/>
+        </w:rPr>
+        <w:t>in</w:t>
+      </w:r>
+      <w:r>
+        <w:rPr>
+          <w:rFonts w:ascii="Consolas" w:hAnsi="Consolas" w:cs="Courier New"/>
+          <w:color w:val="000000"/>
+          <w:sz w:val="18"/>
+          <w:szCs w:val="18"/>
+        </w:rPr>
+        <w:t xml:space="preserve"> the list</w:t>
+      </w:r>
+    </w:p>
+    <w:p>
+      <w:pPr>
+        <w:pStyle w:val="NormalWeb"/>
+        <w:pBdr>
+          <w:top w:val="single" w:sz="6" w:space="2" w:color="888888"/>
+          <w:left w:val="single" w:sz="6" w:space="2" w:color="888888"/>
+          <w:bottom w:val="single" w:sz="6" w:space="2" w:color="888888"/>
+          <w:right w:val="single" w:sz="6" w:space="2" w:color="888888"/>
+        </w:pBdr>
+        <w:shd w:val="clear" w:color="auto" w:fill="EAEAEA"/>
+        <w:tabs>
+          <w:tab w:val="left" w:pos="916"/>
+          <w:tab w:val="left" w:pos="1832"/>
+          <w:tab w:val="left" w:pos="2748"/>
+          <w:tab w:val="left" w:pos="3664"/>
+          <w:tab w:val="left" w:pos="4580"/>
+          <w:tab w:val="left" w:pos="5496"/>
+          <w:tab w:val="left" w:pos="6412"/>
+          <w:tab w:val="left" w:pos="7328"/>
+          <w:tab w:val="left" w:pos="8244"/>
+          <w:tab w:val="left" w:pos="9160"/>
+          <w:tab w:val="left" w:pos="10076"/>
+          <w:tab w:val="left" w:pos="10992"/>
+          <w:tab w:val="left" w:pos="11908"/>
+          <w:tab w:val="left" w:pos="12824"/>
+          <w:tab w:val="left" w:pos="13740"/>
+          <w:tab w:val="left" w:pos="14656"/>
+        </w:tabs>
+        <w:spacing w:before="0" w:beforeAutospacing="0" w:after="0" w:afterAutospacing="0"/>
+        <w:divId w:val="468866174"/>
+        <w:rPr>
+          <w:rFonts w:ascii="Consolas" w:hAnsi="Consolas" w:cs="Courier New"/>
+          <w:sz w:val="18"/>
+          <w:szCs w:val="18"/>
+        </w:rPr>
+      </w:pPr>
+      <w:r>
+        <w:rPr>
+          <w:rFonts w:ascii="Consolas" w:hAnsi="Consolas" w:cs="Courier New"/>
+          <w:color w:val="0000FF"/>
+          <w:sz w:val="18"/>
+          <w:szCs w:val="18"/>
+        </w:rPr>
+        <w:t>public</w:t>
+      </w:r>
+      <w:r>
+        <w:rPr>
+          <w:rFonts w:ascii="Consolas" w:hAnsi="Consolas" w:cs="Courier New"/>
+          <w:color w:val="000000"/>
+          <w:sz w:val="18"/>
+          <w:szCs w:val="18"/>
+        </w:rPr>
+        <w:t xml:space="preserve"> </w:t>
+      </w:r>
+      <w:r>
+        <w:rPr>
+          <w:rFonts w:ascii="Consolas" w:hAnsi="Consolas" w:cs="Courier New"/>
+          <w:color w:val="0000FF"/>
+          <w:sz w:val="18"/>
+          <w:szCs w:val="18"/>
+        </w:rPr>
+        <w:t>synchronized</w:t>
+      </w:r>
+      <w:r>
+        <w:rPr>
+          <w:rFonts w:ascii="Consolas" w:hAnsi="Consolas" w:cs="Courier New"/>
+          <w:color w:val="000000"/>
+          <w:sz w:val="18"/>
+          <w:szCs w:val="18"/>
+        </w:rPr>
+        <w:t xml:space="preserve"> </w:t>
+      </w:r>
+      <w:r>
+        <w:rPr>
+          <w:rFonts w:ascii="Consolas" w:hAnsi="Consolas" w:cs="Courier New"/>
+          <w:color w:val="2B91AF"/>
+          <w:sz w:val="18"/>
+          <w:szCs w:val="18"/>
+        </w:rPr>
+        <w:t>ListNode</w:t>
+      </w:r>
+      <w:r>
+        <w:rPr>
+          <w:rFonts w:ascii="Consolas" w:hAnsi="Consolas" w:cs="Courier New"/>
+          <w:color w:val="000000"/>
+          <w:sz w:val="18"/>
+          <w:szCs w:val="18"/>
+        </w:rPr>
+        <w:t xml:space="preserve"> getHead()</w:t>
+      </w:r>
+    </w:p>
+    <w:p>
+      <w:pPr>
+        <w:pStyle w:val="NormalWeb"/>
+        <w:pBdr>
+          <w:top w:val="single" w:sz="6" w:space="2" w:color="888888"/>
+          <w:left w:val="single" w:sz="6" w:space="2" w:color="888888"/>
+          <w:bottom w:val="single" w:sz="6" w:space="2" w:color="888888"/>
+          <w:right w:val="single" w:sz="6" w:space="2" w:color="888888"/>
+        </w:pBdr>
+        <w:shd w:val="clear" w:color="auto" w:fill="EAEAEA"/>
+        <w:tabs>
+          <w:tab w:val="left" w:pos="916"/>
+          <w:tab w:val="left" w:pos="1832"/>
+          <w:tab w:val="left" w:pos="2748"/>
+          <w:tab w:val="left" w:pos="3664"/>
+          <w:tab w:val="left" w:pos="4580"/>
+          <w:tab w:val="left" w:pos="5496"/>
+          <w:tab w:val="left" w:pos="6412"/>
+          <w:tab w:val="left" w:pos="7328"/>
+          <w:tab w:val="left" w:pos="8244"/>
+          <w:tab w:val="left" w:pos="9160"/>
+          <w:tab w:val="left" w:pos="10076"/>
+          <w:tab w:val="left" w:pos="10992"/>
+          <w:tab w:val="left" w:pos="11908"/>
+          <w:tab w:val="left" w:pos="12824"/>
+          <w:tab w:val="left" w:pos="13740"/>
+          <w:tab w:val="left" w:pos="14656"/>
+        </w:tabs>
+        <w:spacing w:before="0" w:beforeAutospacing="0" w:after="0" w:afterAutospacing="0"/>
+        <w:divId w:val="468866174"/>
+        <w:rPr>
+          <w:rFonts w:ascii="Consolas" w:hAnsi="Consolas" w:cs="Courier New"/>
+          <w:sz w:val="18"/>
+          <w:szCs w:val="18"/>
+        </w:rPr>
+      </w:pPr>
+      <w:r>
+        <w:rPr>
+          <w:rFonts w:ascii="Consolas" w:hAnsi="Consolas" w:cs="Courier New"/>
+          <w:color w:val="0000FF"/>
+          <w:sz w:val="18"/>
+          <w:szCs w:val="18"/>
+        </w:rPr>
+        <w:t>return</w:t>
+      </w:r>
+      <w:r>
+        <w:rPr>
+          <w:rFonts w:ascii="Consolas" w:hAnsi="Consolas" w:cs="Courier New"/>
+          <w:color w:val="000000"/>
+          <w:sz w:val="18"/>
+          <w:szCs w:val="18"/>
+        </w:rPr>
+        <w:t xml:space="preserve"> head;</w:t>
+      </w:r>
+    </w:p>
+    <w:p>
+      <w:pPr>
+        <w:pStyle w:val="NormalWeb"/>
+        <w:pBdr>
+          <w:top w:val="single" w:sz="6" w:space="2" w:color="888888"/>
+          <w:left w:val="single" w:sz="6" w:space="2" w:color="888888"/>
+          <w:bottom w:val="single" w:sz="6" w:space="2" w:color="888888"/>
+          <w:right w:val="single" w:sz="6" w:space="2" w:color="888888"/>
+        </w:pBdr>
+        <w:shd w:val="clear" w:color="auto" w:fill="EAEAEA"/>
+        <w:tabs>
+          <w:tab w:val="left" w:pos="916"/>
+          <w:tab w:val="left" w:pos="1832"/>
+          <w:tab w:val="left" w:pos="2748"/>
+          <w:tab w:val="left" w:pos="3664"/>
+          <w:tab w:val="left" w:pos="4580"/>
+          <w:tab w:val="left" w:pos="5496"/>
+          <w:tab w:val="left" w:pos="6412"/>
+          <w:tab w:val="left" w:pos="7328"/>
+          <w:tab w:val="left" w:pos="8244"/>
+          <w:tab w:val="left" w:pos="9160"/>
+          <w:tab w:val="left" w:pos="10076"/>
+          <w:tab w:val="left" w:pos="10992"/>
+          <w:tab w:val="left" w:pos="11908"/>
+          <w:tab w:val="left" w:pos="12824"/>
+          <w:tab w:val="left" w:pos="13740"/>
+          <w:tab w:val="left" w:pos="14656"/>
+        </w:tabs>
+        <w:spacing w:before="0" w:beforeAutospacing="0" w:after="0" w:afterAutospacing="0"/>
+        <w:divId w:val="468866174"/>
+        <w:rPr>
+          <w:rFonts w:ascii="Consolas" w:hAnsi="Consolas" w:cs="Courier New"/>
+          <w:sz w:val="18"/>
+          <w:szCs w:val="18"/>
+        </w:rPr>
+      </w:pPr>
+      <w:r>
+        <w:rPr>
+          <w:rFonts w:ascii="Consolas" w:hAnsi="Consolas" w:cs="Courier New"/>
+          <w:color w:val="A31515"/>
+          <w:sz w:val="18"/>
+          <w:szCs w:val="18"/>
+        </w:rPr>
+        <w:t>/ /</w:t>
+      </w:r>
+      <w:r>
+        <w:rPr>
+          <w:rFonts w:ascii="Consolas" w:hAnsi="Consolas" w:cs="Courier New"/>
+          <w:color w:val="000000"/>
+          <w:sz w:val="18"/>
+          <w:szCs w:val="18"/>
+        </w:rPr>
+        <w:t xml:space="preserve"> </w:t>
+      </w:r>
+      <w:r>
+        <w:rPr>
+          <w:rFonts w:ascii="Consolas" w:hAnsi="Consolas" w:cs="Courier New"/>
+          <w:color w:val="2B91AF"/>
+          <w:sz w:val="18"/>
+          <w:szCs w:val="18"/>
+        </w:rPr>
+        <w:t>Insert</w:t>
+      </w:r>
+      <w:r>
+        <w:rPr>
+          <w:rFonts w:ascii="Consolas" w:hAnsi="Consolas" w:cs="Courier New"/>
+          <w:color w:val="000000"/>
+          <w:sz w:val="18"/>
+          <w:szCs w:val="18"/>
+        </w:rPr>
+        <w:t xml:space="preserve"> a node at the beginning </w:t>
+      </w:r>
+      <w:r>
+        <w:rPr>
+          <w:rFonts w:ascii="Consolas" w:hAnsi="Consolas" w:cs="Courier New"/>
+          <w:color w:val="0000FF"/>
+          <w:sz w:val="18"/>
+          <w:szCs w:val="18"/>
+        </w:rPr>
+        <w:t>of</w:t>
+      </w:r>
+      <w:r>
+        <w:rPr>
+          <w:rFonts w:ascii="Consolas" w:hAnsi="Consolas" w:cs="Courier New"/>
+          <w:color w:val="000000"/>
+          <w:sz w:val="18"/>
+          <w:szCs w:val="18"/>
+        </w:rPr>
+        <w:t xml:space="preserve"> the list</w:t>
+      </w:r>
+    </w:p>
+    <w:p>
+      <w:pPr>
+        <w:pStyle w:val="NormalWeb"/>
+        <w:pBdr>
+          <w:top w:val="single" w:sz="6" w:space="2" w:color="888888"/>
+          <w:left w:val="single" w:sz="6" w:space="2" w:color="888888"/>
+          <w:bottom w:val="single" w:sz="6" w:space="2" w:color="888888"/>
+          <w:right w:val="single" w:sz="6" w:space="2" w:color="888888"/>
+        </w:pBdr>
+        <w:shd w:val="clear" w:color="auto" w:fill="EAEAEA"/>
+        <w:tabs>
+          <w:tab w:val="left" w:pos="916"/>
+          <w:tab w:val="left" w:pos="1832"/>
+          <w:tab w:val="left" w:pos="2748"/>
+          <w:tab w:val="left" w:pos="3664"/>
+          <w:tab w:val="left" w:pos="4580"/>
+          <w:tab w:val="left" w:pos="5496"/>
+          <w:tab w:val="left" w:pos="6412"/>
+          <w:tab w:val="left" w:pos="7328"/>
+          <w:tab w:val="left" w:pos="8244"/>
+          <w:tab w:val="left" w:pos="9160"/>
+          <w:tab w:val="left" w:pos="10076"/>
+          <w:tab w:val="left" w:pos="10992"/>
+          <w:tab w:val="left" w:pos="11908"/>
+          <w:tab w:val="left" w:pos="12824"/>
+          <w:tab w:val="left" w:pos="13740"/>
+          <w:tab w:val="left" w:pos="14656"/>
+        </w:tabs>
+        <w:spacing w:before="0" w:beforeAutospacing="0" w:after="0" w:afterAutospacing="0"/>
+        <w:divId w:val="468866174"/>
+        <w:rPr>
+          <w:rFonts w:ascii="Consolas" w:hAnsi="Consolas" w:cs="Courier New"/>
+          <w:sz w:val="18"/>
+          <w:szCs w:val="18"/>
+        </w:rPr>
+      </w:pPr>
+      <w:r>
+        <w:rPr>
+          <w:rFonts w:ascii="Consolas" w:hAnsi="Consolas" w:cs="Courier New"/>
+          <w:color w:val="0000FF"/>
+          <w:sz w:val="18"/>
+          <w:szCs w:val="18"/>
+        </w:rPr>
+        <w:t>public</w:t>
+      </w:r>
+      <w:r>
+        <w:rPr>
+          <w:rFonts w:ascii="Consolas" w:hAnsi="Consolas" w:cs="Courier New"/>
+          <w:color w:val="000000"/>
+          <w:sz w:val="18"/>
+          <w:szCs w:val="18"/>
+        </w:rPr>
+        <w:t xml:space="preserve"> </w:t>
+      </w:r>
+      <w:r>
+        <w:rPr>
+          <w:rFonts w:ascii="Consolas" w:hAnsi="Consolas" w:cs="Courier New"/>
+          <w:color w:val="0000FF"/>
+          <w:sz w:val="18"/>
+          <w:szCs w:val="18"/>
+        </w:rPr>
+        <w:t>synchronized</w:t>
+      </w:r>
+      <w:r>
+        <w:rPr>
+          <w:rFonts w:ascii="Consolas" w:hAnsi="Consolas" w:cs="Courier New"/>
+          <w:color w:val="000000"/>
+          <w:sz w:val="18"/>
+          <w:szCs w:val="18"/>
+        </w:rPr>
+        <w:t xml:space="preserve"> </w:t>
+      </w:r>
+      <w:r>
+        <w:rPr>
+          <w:rFonts w:ascii="Consolas" w:hAnsi="Consolas" w:cs="Courier New"/>
+          <w:color w:val="0000FF"/>
+          <w:sz w:val="18"/>
+          <w:szCs w:val="18"/>
+        </w:rPr>
+        <w:t>void</w:t>
+      </w:r>
+      <w:r>
+        <w:rPr>
+          <w:rFonts w:ascii="Consolas" w:hAnsi="Consolas" w:cs="Courier New"/>
+          <w:color w:val="000000"/>
+          <w:sz w:val="18"/>
+          <w:szCs w:val="18"/>
+        </w:rPr>
+        <w:t xml:space="preserve"> insertAtBegin(</w:t>
+      </w:r>
+      <w:r>
+        <w:rPr>
+          <w:rFonts w:ascii="Consolas" w:hAnsi="Consolas" w:cs="Courier New"/>
+          <w:color w:val="2B91AF"/>
+          <w:sz w:val="18"/>
+          <w:szCs w:val="18"/>
+        </w:rPr>
+        <w:t>ListNode</w:t>
+      </w:r>
+      <w:r>
+        <w:rPr>
+          <w:rFonts w:ascii="Consolas" w:hAnsi="Consolas" w:cs="Courier New"/>
+          <w:color w:val="000000"/>
+          <w:sz w:val="18"/>
+          <w:szCs w:val="18"/>
+        </w:rPr>
+        <w:t xml:space="preserve"> node)</w:t>
+      </w:r>
+    </w:p>
+    <w:p>
+      <w:pPr>
+        <w:pStyle w:val="NormalWeb"/>
+        <w:pBdr>
+          <w:top w:val="single" w:sz="6" w:space="2" w:color="888888"/>
+          <w:left w:val="single" w:sz="6" w:space="2" w:color="888888"/>
+          <w:bottom w:val="single" w:sz="6" w:space="2" w:color="888888"/>
+          <w:right w:val="single" w:sz="6" w:space="2" w:color="888888"/>
+        </w:pBdr>
+        <w:shd w:val="clear" w:color="auto" w:fill="EAEAEA"/>
+        <w:tabs>
+          <w:tab w:val="left" w:pos="916"/>
+          <w:tab w:val="left" w:pos="1832"/>
+          <w:tab w:val="left" w:pos="2748"/>
+          <w:tab w:val="left" w:pos="3664"/>
+          <w:tab w:val="left" w:pos="4580"/>
+          <w:tab w:val="left" w:pos="5496"/>
+          <w:tab w:val="left" w:pos="6412"/>
+          <w:tab w:val="left" w:pos="7328"/>
+          <w:tab w:val="left" w:pos="8244"/>
+          <w:tab w:val="left" w:pos="9160"/>
+          <w:tab w:val="left" w:pos="10076"/>
+          <w:tab w:val="left" w:pos="10992"/>
+          <w:tab w:val="left" w:pos="11908"/>
+          <w:tab w:val="left" w:pos="12824"/>
+          <w:tab w:val="left" w:pos="13740"/>
+          <w:tab w:val="left" w:pos="14656"/>
+        </w:tabs>
+        <w:spacing w:before="0" w:beforeAutospacing="0" w:after="0" w:afterAutospacing="0"/>
+        <w:divId w:val="468866174"/>
+        <w:rPr>
+          <w:rFonts w:ascii="Consolas" w:hAnsi="Consolas" w:cs="Courier New"/>
+          <w:sz w:val="18"/>
+          <w:szCs w:val="18"/>
+        </w:rPr>
+      </w:pPr>
+      <w:r>
+        <w:rPr>
+          <w:rFonts w:ascii="Consolas" w:hAnsi="Consolas" w:cs="Courier New"/>
+          <w:color w:val="000000"/>
+          <w:sz w:val="18"/>
+          <w:szCs w:val="18"/>
+        </w:rPr>
+        <w:t>node. setNext(head);</w:t>
+      </w:r>
+    </w:p>
+    <w:p>
+      <w:pPr>
+        <w:pStyle w:val="NormalWeb"/>
+        <w:pBdr>
+          <w:top w:val="single" w:sz="6" w:space="2" w:color="888888"/>
+          <w:left w:val="single" w:sz="6" w:space="2" w:color="888888"/>
+          <w:bottom w:val="single" w:sz="6" w:space="2" w:color="888888"/>
+          <w:right w:val="single" w:sz="6" w:space="2" w:color="888888"/>
+        </w:pBdr>
+        <w:shd w:val="clear" w:color="auto" w:fill="EAEAEA"/>
+        <w:tabs>
+          <w:tab w:val="left" w:pos="916"/>
+          <w:tab w:val="left" w:pos="1832"/>
+          <w:tab w:val="left" w:pos="2748"/>
+          <w:tab w:val="left" w:pos="3664"/>
+          <w:tab w:val="left" w:pos="4580"/>
+          <w:tab w:val="left" w:pos="5496"/>
+          <w:tab w:val="left" w:pos="6412"/>
+          <w:tab w:val="left" w:pos="7328"/>
+          <w:tab w:val="left" w:pos="8244"/>
+          <w:tab w:val="left" w:pos="9160"/>
+          <w:tab w:val="left" w:pos="10076"/>
+          <w:tab w:val="left" w:pos="10992"/>
+          <w:tab w:val="left" w:pos="11908"/>
+          <w:tab w:val="left" w:pos="12824"/>
+          <w:tab w:val="left" w:pos="13740"/>
+          <w:tab w:val="left" w:pos="14656"/>
+        </w:tabs>
+        <w:spacing w:before="0" w:beforeAutospacing="0" w:after="0" w:afterAutospacing="0"/>
+        <w:divId w:val="468866174"/>
+        <w:rPr>
+          <w:rFonts w:ascii="Consolas" w:hAnsi="Consolas" w:cs="Courier New"/>
+          <w:sz w:val="18"/>
+          <w:szCs w:val="18"/>
+        </w:rPr>
+      </w:pPr>
+      <w:r>
+        <w:rPr>
+          <w:rFonts w:ascii="Consolas" w:hAnsi="Consolas" w:cs="Courier New"/>
+          <w:color w:val="000000"/>
+          <w:sz w:val="18"/>
+          <w:szCs w:val="18"/>
+        </w:rPr>
+        <w:t>head — node;</w:t>
+      </w:r>
+    </w:p>
+    <w:p>
+      <w:pPr>
+        <w:pStyle w:val="NormalWeb"/>
+        <w:pBdr>
+          <w:top w:val="single" w:sz="6" w:space="2" w:color="888888"/>
+          <w:left w:val="single" w:sz="6" w:space="2" w:color="888888"/>
+          <w:bottom w:val="single" w:sz="6" w:space="2" w:color="888888"/>
+          <w:right w:val="single" w:sz="6" w:space="2" w:color="888888"/>
+        </w:pBdr>
+        <w:shd w:val="clear" w:color="auto" w:fill="EAEAEA"/>
+        <w:tabs>
+          <w:tab w:val="left" w:pos="916"/>
+          <w:tab w:val="left" w:pos="1832"/>
+          <w:tab w:val="left" w:pos="2748"/>
+          <w:tab w:val="left" w:pos="3664"/>
+          <w:tab w:val="left" w:pos="4580"/>
+          <w:tab w:val="left" w:pos="5496"/>
+          <w:tab w:val="left" w:pos="6412"/>
+          <w:tab w:val="left" w:pos="7328"/>
+          <w:tab w:val="left" w:pos="8244"/>
+          <w:tab w:val="left" w:pos="9160"/>
+          <w:tab w:val="left" w:pos="10076"/>
+          <w:tab w:val="left" w:pos="10992"/>
+          <w:tab w:val="left" w:pos="11908"/>
+          <w:tab w:val="left" w:pos="12824"/>
+          <w:tab w:val="left" w:pos="13740"/>
+          <w:tab w:val="left" w:pos="14656"/>
+        </w:tabs>
+        <w:spacing w:before="0" w:beforeAutospacing="0" w:after="0" w:afterAutospacing="0"/>
+        <w:divId w:val="468866174"/>
+        <w:rPr>
+          <w:rFonts w:ascii="Consolas" w:hAnsi="Consolas" w:cs="Courier New"/>
+          <w:sz w:val="18"/>
+          <w:szCs w:val="18"/>
+        </w:rPr>
+      </w:pPr>
+      <w:r>
+        <w:rPr>
+          <w:rFonts w:ascii="Consolas" w:hAnsi="Consolas" w:cs="Courier New"/>
+          <w:color w:val="000000"/>
+          <w:sz w:val="18"/>
+          <w:szCs w:val="18"/>
+        </w:rPr>
+        <w:t>length t+;</w:t>
+      </w:r>
+    </w:p>
+    <w:p>
+      <w:pPr>
+        <w:pStyle w:val="NormalWeb"/>
+        <w:pBdr>
+          <w:top w:val="single" w:sz="6" w:space="2" w:color="888888"/>
+          <w:left w:val="single" w:sz="6" w:space="2" w:color="888888"/>
+          <w:bottom w:val="single" w:sz="6" w:space="2" w:color="888888"/>
+          <w:right w:val="single" w:sz="6" w:space="2" w:color="888888"/>
+        </w:pBdr>
+        <w:shd w:val="clear" w:color="auto" w:fill="EAEAEA"/>
+        <w:tabs>
+          <w:tab w:val="left" w:pos="916"/>
+          <w:tab w:val="left" w:pos="1832"/>
+          <w:tab w:val="left" w:pos="2748"/>
+          <w:tab w:val="left" w:pos="3664"/>
+          <w:tab w:val="left" w:pos="4580"/>
+          <w:tab w:val="left" w:pos="5496"/>
+          <w:tab w:val="left" w:pos="6412"/>
+          <w:tab w:val="left" w:pos="7328"/>
+          <w:tab w:val="left" w:pos="8244"/>
+          <w:tab w:val="left" w:pos="9160"/>
+          <w:tab w:val="left" w:pos="10076"/>
+          <w:tab w:val="left" w:pos="10992"/>
+          <w:tab w:val="left" w:pos="11908"/>
+          <w:tab w:val="left" w:pos="12824"/>
+          <w:tab w:val="left" w:pos="13740"/>
+          <w:tab w:val="left" w:pos="14656"/>
+        </w:tabs>
+        <w:spacing w:before="0" w:beforeAutospacing="0" w:after="0" w:afterAutospacing="0"/>
+        <w:divId w:val="468866174"/>
+        <w:rPr>
+          <w:rFonts w:ascii="Consolas" w:hAnsi="Consolas" w:cs="Courier New"/>
+          <w:sz w:val="18"/>
+          <w:szCs w:val="18"/>
+        </w:rPr>
+      </w:pPr>
+      <w:r>
+        <w:rPr>
+          <w:rFonts w:ascii="Consolas" w:hAnsi="Consolas" w:cs="Courier New"/>
+          <w:color w:val="000000"/>
+          <w:sz w:val="18"/>
+          <w:szCs w:val="18"/>
+        </w:rPr>
+        <w:t xml:space="preserve">/ / </w:t>
+      </w:r>
+      <w:r>
+        <w:rPr>
+          <w:rFonts w:ascii="Consolas" w:hAnsi="Consolas" w:cs="Courier New"/>
+          <w:color w:val="2B91AF"/>
+          <w:sz w:val="18"/>
+          <w:szCs w:val="18"/>
+        </w:rPr>
+        <w:t>Insert</w:t>
+      </w:r>
+      <w:r>
+        <w:rPr>
+          <w:rFonts w:ascii="Consolas" w:hAnsi="Consolas" w:cs="Courier New"/>
+          <w:color w:val="000000"/>
+          <w:sz w:val="18"/>
+          <w:szCs w:val="18"/>
+        </w:rPr>
+        <w:t xml:space="preserve"> a node at the </w:t>
+      </w:r>
+      <w:r>
+        <w:rPr>
+          <w:rFonts w:ascii="Consolas" w:hAnsi="Consolas" w:cs="Courier New"/>
+          <w:color w:val="0000FF"/>
+          <w:sz w:val="18"/>
+          <w:szCs w:val="18"/>
+        </w:rPr>
+        <w:t>end</w:t>
+      </w:r>
+      <w:r>
+        <w:rPr>
+          <w:rFonts w:ascii="Consolas" w:hAnsi="Consolas" w:cs="Courier New"/>
+          <w:color w:val="000000"/>
+          <w:sz w:val="18"/>
+          <w:szCs w:val="18"/>
+        </w:rPr>
+        <w:t xml:space="preserve"> </w:t>
+      </w:r>
+      <w:r>
+        <w:rPr>
+          <w:rFonts w:ascii="Consolas" w:hAnsi="Consolas" w:cs="Courier New"/>
+          <w:color w:val="0000FF"/>
+          <w:sz w:val="18"/>
+          <w:szCs w:val="18"/>
+        </w:rPr>
+        <w:t>of</w:t>
+      </w:r>
+      <w:r>
+        <w:rPr>
+          <w:rFonts w:ascii="Consolas" w:hAnsi="Consolas" w:cs="Courier New"/>
+          <w:color w:val="000000"/>
+          <w:sz w:val="18"/>
+          <w:szCs w:val="18"/>
+        </w:rPr>
+        <w:t xml:space="preserve"> the list</w:t>
+      </w:r>
+    </w:p>
+    <w:p>
+      <w:pPr>
+        <w:pStyle w:val="NormalWeb"/>
+        <w:pBdr>
+          <w:top w:val="single" w:sz="6" w:space="2" w:color="888888"/>
+          <w:left w:val="single" w:sz="6" w:space="2" w:color="888888"/>
+          <w:bottom w:val="single" w:sz="6" w:space="2" w:color="888888"/>
+          <w:right w:val="single" w:sz="6" w:space="2" w:color="888888"/>
+        </w:pBdr>
+        <w:shd w:val="clear" w:color="auto" w:fill="EAEAEA"/>
+        <w:tabs>
+          <w:tab w:val="left" w:pos="916"/>
+          <w:tab w:val="left" w:pos="1832"/>
+          <w:tab w:val="left" w:pos="2748"/>
+          <w:tab w:val="left" w:pos="3664"/>
+          <w:tab w:val="left" w:pos="4580"/>
+          <w:tab w:val="left" w:pos="5496"/>
+          <w:tab w:val="left" w:pos="6412"/>
+          <w:tab w:val="left" w:pos="7328"/>
+          <w:tab w:val="left" w:pos="8244"/>
+          <w:tab w:val="left" w:pos="9160"/>
+          <w:tab w:val="left" w:pos="10076"/>
+          <w:tab w:val="left" w:pos="10992"/>
+          <w:tab w:val="left" w:pos="11908"/>
+          <w:tab w:val="left" w:pos="12824"/>
+          <w:tab w:val="left" w:pos="13740"/>
+          <w:tab w:val="left" w:pos="14656"/>
+        </w:tabs>
+        <w:spacing w:before="0" w:beforeAutospacing="0" w:after="0" w:afterAutospacing="0"/>
+        <w:divId w:val="468866174"/>
+        <w:rPr>
+          <w:rFonts w:ascii="Consolas" w:hAnsi="Consolas" w:cs="Courier New"/>
+          <w:sz w:val="18"/>
+          <w:szCs w:val="18"/>
+        </w:rPr>
+      </w:pPr>
+      <w:r>
+        <w:rPr>
+          <w:rFonts w:ascii="Consolas" w:hAnsi="Consolas" w:cs="Courier New"/>
+          <w:color w:val="0000FF"/>
+          <w:sz w:val="18"/>
+          <w:szCs w:val="18"/>
+        </w:rPr>
+        <w:t>public</w:t>
+      </w:r>
+      <w:r>
+        <w:rPr>
+          <w:rFonts w:ascii="Consolas" w:hAnsi="Consolas" w:cs="Courier New"/>
+          <w:color w:val="000000"/>
+          <w:sz w:val="18"/>
+          <w:szCs w:val="18"/>
+        </w:rPr>
+        <w:t xml:space="preserve"> </w:t>
+      </w:r>
+      <w:r>
+        <w:rPr>
+          <w:rFonts w:ascii="Consolas" w:hAnsi="Consolas" w:cs="Courier New"/>
+          <w:color w:val="0000FF"/>
+          <w:sz w:val="18"/>
+          <w:szCs w:val="18"/>
+        </w:rPr>
+        <w:t>synchronized</w:t>
+      </w:r>
+      <w:r>
+        <w:rPr>
+          <w:rFonts w:ascii="Consolas" w:hAnsi="Consolas" w:cs="Courier New"/>
+          <w:color w:val="000000"/>
+          <w:sz w:val="18"/>
+          <w:szCs w:val="18"/>
+        </w:rPr>
+        <w:t xml:space="preserve"> </w:t>
+      </w:r>
+      <w:r>
+        <w:rPr>
+          <w:rFonts w:ascii="Consolas" w:hAnsi="Consolas" w:cs="Courier New"/>
+          <w:color w:val="0000FF"/>
+          <w:sz w:val="18"/>
+          <w:szCs w:val="18"/>
+        </w:rPr>
+        <w:t>void</w:t>
+      </w:r>
+      <w:r>
+        <w:rPr>
+          <w:rFonts w:ascii="Consolas" w:hAnsi="Consolas" w:cs="Courier New"/>
+          <w:color w:val="000000"/>
+          <w:sz w:val="18"/>
+          <w:szCs w:val="18"/>
+        </w:rPr>
+        <w:t xml:space="preserve"> insertAtEnd(</w:t>
+      </w:r>
+      <w:r>
+        <w:rPr>
+          <w:rFonts w:ascii="Consolas" w:hAnsi="Consolas" w:cs="Courier New"/>
+          <w:color w:val="2B91AF"/>
+          <w:sz w:val="18"/>
+          <w:szCs w:val="18"/>
+        </w:rPr>
+        <w:t>ListNode</w:t>
+      </w:r>
+      <w:r>
+        <w:rPr>
+          <w:rFonts w:ascii="Consolas" w:hAnsi="Consolas" w:cs="Courier New"/>
+          <w:color w:val="000000"/>
+          <w:sz w:val="18"/>
+          <w:szCs w:val="18"/>
+        </w:rPr>
+        <w:t xml:space="preserve"> node) :</w:t>
+      </w:r>
+    </w:p>
+    <w:p>
+      <w:pPr>
+        <w:pStyle w:val="NormalWeb"/>
+        <w:pBdr>
+          <w:top w:val="single" w:sz="6" w:space="2" w:color="888888"/>
+          <w:left w:val="single" w:sz="6" w:space="2" w:color="888888"/>
+          <w:bottom w:val="single" w:sz="6" w:space="2" w:color="888888"/>
+          <w:right w:val="single" w:sz="6" w:space="2" w:color="888888"/>
+        </w:pBdr>
+        <w:shd w:val="clear" w:color="auto" w:fill="EAEAEA"/>
+        <w:tabs>
+          <w:tab w:val="left" w:pos="916"/>
+          <w:tab w:val="left" w:pos="1832"/>
+          <w:tab w:val="left" w:pos="2748"/>
+          <w:tab w:val="left" w:pos="3664"/>
+          <w:tab w:val="left" w:pos="4580"/>
+          <w:tab w:val="left" w:pos="5496"/>
+          <w:tab w:val="left" w:pos="6412"/>
+          <w:tab w:val="left" w:pos="7328"/>
+          <w:tab w:val="left" w:pos="8244"/>
+          <w:tab w:val="left" w:pos="9160"/>
+          <w:tab w:val="left" w:pos="10076"/>
+          <w:tab w:val="left" w:pos="10992"/>
+          <w:tab w:val="left" w:pos="11908"/>
+          <w:tab w:val="left" w:pos="12824"/>
+          <w:tab w:val="left" w:pos="13740"/>
+          <w:tab w:val="left" w:pos="14656"/>
+        </w:tabs>
+        <w:spacing w:before="0" w:beforeAutospacing="0" w:after="0" w:afterAutospacing="0"/>
+        <w:divId w:val="468866174"/>
+        <w:rPr>
+          <w:rFonts w:ascii="Consolas" w:hAnsi="Consolas" w:cs="Courier New"/>
+          <w:sz w:val="18"/>
+          <w:szCs w:val="18"/>
+        </w:rPr>
+      </w:pPr>
+      <w:r>
+        <w:rPr>
+          <w:rFonts w:ascii="Consolas" w:hAnsi="Consolas" w:cs="Courier New"/>
+          <w:color w:val="0000FF"/>
+          <w:sz w:val="18"/>
+          <w:szCs w:val="18"/>
+        </w:rPr>
+        <w:t>if</w:t>
+      </w:r>
+      <w:r>
+        <w:rPr>
+          <w:rFonts w:ascii="Consolas" w:hAnsi="Consolas" w:cs="Courier New"/>
+          <w:color w:val="000000"/>
+          <w:sz w:val="18"/>
+          <w:szCs w:val="18"/>
+        </w:rPr>
+        <w:t xml:space="preserve"> (head </w:t>
+      </w:r>
+      <w:r>
+        <w:rPr>
+          <w:rFonts w:ascii="Consolas" w:hAnsi="Consolas" w:cs="Courier New"/>
+          <w:color w:val="0000FF"/>
+          <w:sz w:val="18"/>
+          <w:szCs w:val="18"/>
+        </w:rPr>
+        <w:t>null</w:t>
+      </w:r>
+      <w:r>
+        <w:rPr>
+          <w:rFonts w:ascii="Consolas" w:hAnsi="Consolas" w:cs="Courier New"/>
+          <w:color w:val="000000"/>
+          <w:sz w:val="18"/>
+          <w:szCs w:val="18"/>
+        </w:rPr>
+        <w:t>)</w:t>
+      </w:r>
+    </w:p>
+    <w:p>
+      <w:pPr>
+        <w:pStyle w:val="NormalWeb"/>
+        <w:pBdr>
+          <w:top w:val="single" w:sz="6" w:space="2" w:color="888888"/>
+          <w:left w:val="single" w:sz="6" w:space="2" w:color="888888"/>
+          <w:bottom w:val="single" w:sz="6" w:space="2" w:color="888888"/>
+          <w:right w:val="single" w:sz="6" w:space="2" w:color="888888"/>
+        </w:pBdr>
+        <w:shd w:val="clear" w:color="auto" w:fill="EAEAEA"/>
+        <w:tabs>
+          <w:tab w:val="left" w:pos="916"/>
+          <w:tab w:val="left" w:pos="1832"/>
+          <w:tab w:val="left" w:pos="2748"/>
+          <w:tab w:val="left" w:pos="3664"/>
+          <w:tab w:val="left" w:pos="4580"/>
+          <w:tab w:val="left" w:pos="5496"/>
+          <w:tab w:val="left" w:pos="6412"/>
+          <w:tab w:val="left" w:pos="7328"/>
+          <w:tab w:val="left" w:pos="8244"/>
+          <w:tab w:val="left" w:pos="9160"/>
+          <w:tab w:val="left" w:pos="10076"/>
+          <w:tab w:val="left" w:pos="10992"/>
+          <w:tab w:val="left" w:pos="11908"/>
+          <w:tab w:val="left" w:pos="12824"/>
+          <w:tab w:val="left" w:pos="13740"/>
+          <w:tab w:val="left" w:pos="14656"/>
+        </w:tabs>
+        <w:spacing w:before="0" w:beforeAutospacing="0" w:after="0" w:afterAutospacing="0"/>
+        <w:divId w:val="468866174"/>
+        <w:rPr>
+          <w:rFonts w:ascii="Consolas" w:hAnsi="Consolas" w:cs="Courier New"/>
+          <w:sz w:val="18"/>
+          <w:szCs w:val="18"/>
+        </w:rPr>
+      </w:pPr>
+      <w:r>
+        <w:rPr>
+          <w:rFonts w:ascii="Consolas" w:hAnsi="Consolas" w:cs="Courier New"/>
+          <w:color w:val="000000"/>
+          <w:sz w:val="18"/>
+          <w:szCs w:val="18"/>
+        </w:rPr>
+        <w:t>head node;</w:t>
+      </w:r>
+    </w:p>
+    <w:p>
+      <w:pPr>
+        <w:pStyle w:val="NormalWeb"/>
+        <w:pBdr>
+          <w:top w:val="single" w:sz="6" w:space="2" w:color="888888"/>
+          <w:left w:val="single" w:sz="6" w:space="2" w:color="888888"/>
+          <w:bottom w:val="single" w:sz="6" w:space="2" w:color="888888"/>
+          <w:right w:val="single" w:sz="6" w:space="2" w:color="888888"/>
+        </w:pBdr>
+        <w:shd w:val="clear" w:color="auto" w:fill="EAEAEA"/>
+        <w:tabs>
+          <w:tab w:val="left" w:pos="916"/>
+          <w:tab w:val="left" w:pos="1832"/>
+          <w:tab w:val="left" w:pos="2748"/>
+          <w:tab w:val="left" w:pos="3664"/>
+          <w:tab w:val="left" w:pos="4580"/>
+          <w:tab w:val="left" w:pos="5496"/>
+          <w:tab w:val="left" w:pos="6412"/>
+          <w:tab w:val="left" w:pos="7328"/>
+          <w:tab w:val="left" w:pos="8244"/>
+          <w:tab w:val="left" w:pos="9160"/>
+          <w:tab w:val="left" w:pos="10076"/>
+          <w:tab w:val="left" w:pos="10992"/>
+          <w:tab w:val="left" w:pos="11908"/>
+          <w:tab w:val="left" w:pos="12824"/>
+          <w:tab w:val="left" w:pos="13740"/>
+          <w:tab w:val="left" w:pos="14656"/>
+        </w:tabs>
+        <w:spacing w:before="0" w:beforeAutospacing="0" w:after="0" w:afterAutospacing="0"/>
+        <w:divId w:val="468866174"/>
+        <w:rPr>
+          <w:rFonts w:ascii="Consolas" w:hAnsi="Consolas" w:cs="Courier New"/>
+          <w:sz w:val="18"/>
+          <w:szCs w:val="18"/>
+        </w:rPr>
+      </w:pPr>
+      <w:r>
+        <w:rPr>
+          <w:rFonts w:ascii="Consolas" w:hAnsi="Consolas" w:cs="Courier New"/>
+          <w:color w:val="0000FF"/>
+          <w:sz w:val="18"/>
+          <w:szCs w:val="18"/>
+        </w:rPr>
+        <w:t>else</w:t>
+      </w:r>
+    </w:p>
+    <w:p>
+      <w:pPr>
+        <w:pStyle w:val="NormalWeb"/>
+        <w:pBdr>
+          <w:top w:val="single" w:sz="6" w:space="2" w:color="888888"/>
+          <w:left w:val="single" w:sz="6" w:space="2" w:color="888888"/>
+          <w:bottom w:val="single" w:sz="6" w:space="2" w:color="888888"/>
+          <w:right w:val="single" w:sz="6" w:space="2" w:color="888888"/>
+        </w:pBdr>
+        <w:shd w:val="clear" w:color="auto" w:fill="EAEAEA"/>
+        <w:tabs>
+          <w:tab w:val="left" w:pos="916"/>
+          <w:tab w:val="left" w:pos="1832"/>
+          <w:tab w:val="left" w:pos="2748"/>
+          <w:tab w:val="left" w:pos="3664"/>
+          <w:tab w:val="left" w:pos="4580"/>
+          <w:tab w:val="left" w:pos="5496"/>
+          <w:tab w:val="left" w:pos="6412"/>
+          <w:tab w:val="left" w:pos="7328"/>
+          <w:tab w:val="left" w:pos="8244"/>
+          <w:tab w:val="left" w:pos="9160"/>
+          <w:tab w:val="left" w:pos="10076"/>
+          <w:tab w:val="left" w:pos="10992"/>
+          <w:tab w:val="left" w:pos="11908"/>
+          <w:tab w:val="left" w:pos="12824"/>
+          <w:tab w:val="left" w:pos="13740"/>
+          <w:tab w:val="left" w:pos="14656"/>
+        </w:tabs>
+        <w:spacing w:before="0" w:beforeAutospacing="0" w:after="0" w:afterAutospacing="0"/>
+        <w:divId w:val="468866174"/>
+        <w:rPr>
+          <w:rFonts w:ascii="Consolas" w:hAnsi="Consolas" w:cs="Courier New"/>
+          <w:sz w:val="18"/>
+          <w:szCs w:val="18"/>
+        </w:rPr>
+      </w:pPr>
+      <w:r>
+        <w:rPr>
+          <w:rFonts w:ascii="Consolas" w:hAnsi="Consolas" w:cs="Courier New"/>
+          <w:color w:val="2B91AF"/>
+          <w:sz w:val="18"/>
+          <w:szCs w:val="18"/>
+        </w:rPr>
+        <w:t>ListNode</w:t>
+      </w:r>
+      <w:r>
+        <w:rPr>
+          <w:rFonts w:ascii="Consolas" w:hAnsi="Consolas" w:cs="Courier New"/>
+          <w:color w:val="000000"/>
+          <w:sz w:val="18"/>
+          <w:szCs w:val="18"/>
+        </w:rPr>
+        <w:t xml:space="preserve"> p,</w:t>
+      </w:r>
+    </w:p>
+    <w:p>
+      <w:pPr>
+        <w:rPr>
+          <w:b/>
+          <w:bCs/>
+        </w:rPr>
+      </w:pPr>
+    </w:p>
+    <w:p>
+      <w:pPr>
+        <w:rPr>
+          <w:b/>
+          <w:bCs/>
+        </w:rPr>
+      </w:pPr>
+    </w:p>
+    <w:p>
+      <w:pPr>
+        <w:rPr>
+          <w:b/>
+          <w:bCs/>
+        </w:rPr>
+      </w:pPr>
+      <w:r>
+        <w:rPr>
+          <w:b/>
+          <w:bCs/>
+          <w:noProof/>
+        </w:rPr>
+        <w:drawing>
+          <wp:inline distT="0" distB="0" distL="0" distR="0" wp14:anchorId="2C82C5C9" wp14:editId="182855DA">
+            <wp:extent cx="5050155" cy="6851015"/>
+            <wp:effectExtent l="0" t="0" r="0" b="6985"/>
+            <wp:docPr id="9" name="Picture 9"/>
+            <wp:cNvGraphicFramePr>
+              <a:graphicFrameLocks xmlns:a="http://schemas.openxmlformats.org/drawingml/2006/main" noChangeAspect="1"/>
+            </wp:cNvGraphicFramePr>
+            <a:graphic xmlns:a="http://schemas.openxmlformats.org/drawingml/2006/main">
+              <a:graphicData uri="http://schemas.openxmlformats.org/drawingml/2006/picture">
+                <pic:pic xmlns:pic="http://schemas.openxmlformats.org/drawingml/2006/picture">
+                  <pic:nvPicPr>
+                    <pic:cNvPr id="0" name="Picture 4"/>
+                    <pic:cNvPicPr>
+                      <a:picLocks noChangeAspect="1" noChangeArrowheads="1"/>
+                    </pic:cNvPicPr>
+                  </pic:nvPicPr>
+                  <pic:blipFill>
+                    <a:blip r:embed="rId9">
+                      <a:extLst>
+                        <a:ext uri="{28A0092B-C50C-407E-A947-70E740481C1C}">
+                          <a14:useLocalDpi xmlns:a14="http://schemas.microsoft.com/office/drawing/2010/main" val="0"/>
+                        </a:ext>
+                      </a:extLst>
+                    </a:blip>
+                    <a:srcRect/>
+                    <a:stretch>
+                      <a:fillRect/>
+                    </a:stretch>
+                  </pic:blipFill>
+                  <pic:spPr bwMode="auto">
+                    <a:xfrm>
+                      <a:off x="0" y="0"/>
+                      <a:ext cx="5050155" cy="6851015"/>
+                    </a:xfrm>
+                    <a:prstGeom prst="rect">
+                      <a:avLst/>
+                    </a:prstGeom>
+                    <a:noFill/>
+                    <a:ln>
+                      <a:noFill/>
+                    </a:ln>
+                  </pic:spPr>
+                </pic:pic>
+              </a:graphicData>
+            </a:graphic>
+          </wp:inline>
+        </w:drawing>
+      </w:r>
+    </w:p>
     <w:sectPr>
       <w:pgSz w:w="11906" w:h="16838"/>
       <w:pgMar w:top="720" w:right="720" w:bottom="720" w:left="720" w:header="708" w:footer="708" w:gutter="0"/>
@@ -3290,6 +4989,7 @@
   <w:style w:type="character" w:default="1" w:styleId="DefaultParagraphFont">
     <w:name w:val="Default Paragraph Font"/>
     <w:uiPriority w:val="1"/>
+    <w:semiHidden/>
     <w:unhideWhenUsed/>
   </w:style>
   <w:style w:type="table" w:default="1" w:styleId="TableNormal">

</xml_diff>